<commit_message>
Finished multiple php components.
Completed base website. All functionality should be fulfilled.
</commit_message>
<xml_diff>
--- a/Assessment Task Two V.2.docx
+++ b/Assessment Task Two V.2.docx
@@ -1824,7 +1824,15 @@
               <w:spacing w:afterLines="60" w:after="144"/>
             </w:pPr>
             <w:r>
-              <w:t>Assessor to ensure that the noise levels, natural interactions and time variances are maintained as it would be in the Software Development industry.</w:t>
+              <w:t xml:space="preserve">Assessor to ensure that the noise levels, natural </w:t>
+            </w:r>
+            <w:proofErr w:type="gramStart"/>
+            <w:r>
+              <w:t>interactions</w:t>
+            </w:r>
+            <w:proofErr w:type="gramEnd"/>
+            <w:r>
+              <w:t xml:space="preserve"> and time variances are maintained as it would be in the Software Development industry.</w:t>
             </w:r>
           </w:p>
           <w:p>
@@ -2698,7 +2706,23 @@
                 <w:rFonts w:ascii="Tahoma" w:hAnsi="Tahoma" w:cs="Tahoma"/>
                 <w:sz w:val="20"/>
               </w:rPr>
-              <w:t>In some circumstances, adjustments to assessments may be made for you. If you require support for literacy and numeracy issues; support for hearing, sight or mobility issues; change to assessment times/venues; use of special or adaptive technology; considerations relating to age, gender and cultural beliefs; format of assessment materials; or presence of a scribe you need to inform your lecturer.</w:t>
+              <w:t xml:space="preserve">In some circumstances, adjustments to assessments may be made for you. If you require support for literacy and numeracy issues; support for hearing, </w:t>
+            </w:r>
+            <w:proofErr w:type="gramStart"/>
+            <w:r>
+              <w:rPr>
+                <w:rFonts w:ascii="Tahoma" w:hAnsi="Tahoma" w:cs="Tahoma"/>
+                <w:sz w:val="20"/>
+              </w:rPr>
+              <w:t>sight</w:t>
+            </w:r>
+            <w:proofErr w:type="gramEnd"/>
+            <w:r>
+              <w:rPr>
+                <w:rFonts w:ascii="Tahoma" w:hAnsi="Tahoma" w:cs="Tahoma"/>
+                <w:sz w:val="20"/>
+              </w:rPr>
+              <w:t xml:space="preserve"> or mobility issues; change to assessment times/venues; use of special or adaptive technology; considerations relating to age, gender and cultural beliefs; format of assessment materials; or presence of a scribe you need to inform your lecturer.</w:t>
             </w:r>
           </w:p>
         </w:tc>
@@ -4731,7 +4755,15 @@
         <w:t xml:space="preserve"> the content for each of the web pages on your website. </w:t>
       </w:r>
       <w:r>
-        <w:t>You have been supplied with the questions, descriptions and answers; however, the information has been scrambled, you must review/research and correct this data before uploading into a suitable MySQL database table. Each</w:t>
+        <w:t xml:space="preserve">You have been supplied with the questions, </w:t>
+      </w:r>
+      <w:proofErr w:type="gramStart"/>
+      <w:r>
+        <w:t>descriptions</w:t>
+      </w:r>
+      <w:proofErr w:type="gramEnd"/>
+      <w:r>
+        <w:t xml:space="preserve"> and answers; however, the information has been scrambled, you must review/research and correct this data before uploading into a suitable MySQL database table. Each</w:t>
       </w:r>
       <w:r>
         <w:t xml:space="preserve"> question/</w:t>
@@ -4950,7 +4982,43 @@
                 <w:bCs/>
                 <w:sz w:val="20"/>
               </w:rPr>
-              <w:t>Be clear with your staff about the purpose of their work, expectations and common goals. You can easily achieve this by having regular office meetings and coming up with a mission statement for your office that encourages a team mentality. By not communicating with employees, you increase the risk of misunderstanding, assumptions, apathy and lack of loyalty.</w:t>
+              <w:t xml:space="preserve">Be clear with your staff about the purpose of their work, </w:t>
+            </w:r>
+            <w:proofErr w:type="gramStart"/>
+            <w:r>
+              <w:rPr>
+                <w:rFonts w:ascii="Tahoma" w:hAnsi="Tahoma" w:cs="Tahoma"/>
+                <w:bCs/>
+                <w:sz w:val="20"/>
+              </w:rPr>
+              <w:t>expectations</w:t>
+            </w:r>
+            <w:proofErr w:type="gramEnd"/>
+            <w:r>
+              <w:rPr>
+                <w:rFonts w:ascii="Tahoma" w:hAnsi="Tahoma" w:cs="Tahoma"/>
+                <w:bCs/>
+                <w:sz w:val="20"/>
+              </w:rPr>
+              <w:t xml:space="preserve"> and common goals. You can easily achieve this by having regular office meetings and coming up with a mission statement for your office that encourages a team mentality. By not communicating with employees, you increase the risk of misunderstanding, assumptions, </w:t>
+            </w:r>
+            <w:proofErr w:type="gramStart"/>
+            <w:r>
+              <w:rPr>
+                <w:rFonts w:ascii="Tahoma" w:hAnsi="Tahoma" w:cs="Tahoma"/>
+                <w:bCs/>
+                <w:sz w:val="20"/>
+              </w:rPr>
+              <w:t>apathy</w:t>
+            </w:r>
+            <w:proofErr w:type="gramEnd"/>
+            <w:r>
+              <w:rPr>
+                <w:rFonts w:ascii="Tahoma" w:hAnsi="Tahoma" w:cs="Tahoma"/>
+                <w:bCs/>
+                <w:sz w:val="20"/>
+              </w:rPr>
+              <w:t xml:space="preserve"> and lack of loyalty.</w:t>
             </w:r>
           </w:p>
           <w:p>
@@ -4986,7 +5054,43 @@
                 <w:bCs/>
                 <w:sz w:val="20"/>
               </w:rPr>
-              <w:t>Savvy business leaders are always putting resources towards the continued education of their staff members, and helping to develop their skills that will enhance their value to the team. Sending your staff (and yourself) to seminars on communication, emotional intelligence, team building and leadership training are worthwhile as well. Remember to follow up on these courses by giving staff your ongoing support by ensuring employees use their new skills, encouraging them to be proactive, and implementing effective new policies.</w:t>
+              <w:t xml:space="preserve">Savvy business leaders are always putting resources towards the continued education of their staff </w:t>
+            </w:r>
+            <w:proofErr w:type="gramStart"/>
+            <w:r>
+              <w:rPr>
+                <w:rFonts w:ascii="Tahoma" w:hAnsi="Tahoma" w:cs="Tahoma"/>
+                <w:bCs/>
+                <w:sz w:val="20"/>
+              </w:rPr>
+              <w:t>members, and</w:t>
+            </w:r>
+            <w:proofErr w:type="gramEnd"/>
+            <w:r>
+              <w:rPr>
+                <w:rFonts w:ascii="Tahoma" w:hAnsi="Tahoma" w:cs="Tahoma"/>
+                <w:bCs/>
+                <w:sz w:val="20"/>
+              </w:rPr>
+              <w:t xml:space="preserve"> helping to develop their skills that will enhance their value to the team. Sending your staff (and yourself) to seminars on communication, emotional intelligence, team </w:t>
+            </w:r>
+            <w:proofErr w:type="gramStart"/>
+            <w:r>
+              <w:rPr>
+                <w:rFonts w:ascii="Tahoma" w:hAnsi="Tahoma" w:cs="Tahoma"/>
+                <w:bCs/>
+                <w:sz w:val="20"/>
+              </w:rPr>
+              <w:t>building</w:t>
+            </w:r>
+            <w:proofErr w:type="gramEnd"/>
+            <w:r>
+              <w:rPr>
+                <w:rFonts w:ascii="Tahoma" w:hAnsi="Tahoma" w:cs="Tahoma"/>
+                <w:bCs/>
+                <w:sz w:val="20"/>
+              </w:rPr>
+              <w:t xml:space="preserve"> and leadership training are worthwhile as well. Remember to follow up on these courses by giving staff your ongoing support by ensuring employees use their new skills, encouraging them to be proactive, and implementing effective new policies.</w:t>
             </w:r>
           </w:p>
           <w:p>
@@ -5022,7 +5126,25 @@
                 <w:bCs/>
                 <w:sz w:val="20"/>
               </w:rPr>
-              <w:t>Your staff members should always know where they stand with respect to your company, and by providing them with both casual and formal evaluation you will effectively be showing them that they’re valued, respected and that their work is acknowledged. Many business owners make the mistake of only providing feedback when it’s negative, but providing plenty of positive feedback will build the confidence of your staff members and will make it more effective when you do need to criticise.</w:t>
+              <w:t xml:space="preserve">Your staff members should always know where they stand with respect to your company, and by providing them with both casual and formal evaluation you will effectively be showing them that they’re valued, respected and that their work is acknowledged. Many business owners make the mistake of only providing feedback when it’s </w:t>
+            </w:r>
+            <w:proofErr w:type="gramStart"/>
+            <w:r>
+              <w:rPr>
+                <w:rFonts w:ascii="Tahoma" w:hAnsi="Tahoma" w:cs="Tahoma"/>
+                <w:bCs/>
+                <w:sz w:val="20"/>
+              </w:rPr>
+              <w:t>negative, but</w:t>
+            </w:r>
+            <w:proofErr w:type="gramEnd"/>
+            <w:r>
+              <w:rPr>
+                <w:rFonts w:ascii="Tahoma" w:hAnsi="Tahoma" w:cs="Tahoma"/>
+                <w:bCs/>
+                <w:sz w:val="20"/>
+              </w:rPr>
+              <w:t xml:space="preserve"> providing plenty of positive feedback will build the confidence of your staff members and will make it more effective when you do need to criticise.</w:t>
             </w:r>
           </w:p>
           <w:p>
@@ -5058,7 +5180,25 @@
                 <w:bCs/>
                 <w:sz w:val="20"/>
               </w:rPr>
-              <w:t xml:space="preserve">Every office needs some collaboration among staff members in order to make the work happen, but there are plenty of benefits to making that collaboration more effective. By </w:t>
+              <w:t xml:space="preserve">Every office needs some collaboration among staff members </w:t>
+            </w:r>
+            <w:proofErr w:type="gramStart"/>
+            <w:r>
+              <w:rPr>
+                <w:rFonts w:ascii="Tahoma" w:hAnsi="Tahoma" w:cs="Tahoma"/>
+                <w:bCs/>
+                <w:sz w:val="20"/>
+              </w:rPr>
+              <w:t>in order to</w:t>
+            </w:r>
+            <w:proofErr w:type="gramEnd"/>
+            <w:r>
+              <w:rPr>
+                <w:rFonts w:ascii="Tahoma" w:hAnsi="Tahoma" w:cs="Tahoma"/>
+                <w:bCs/>
+                <w:sz w:val="20"/>
+              </w:rPr>
+              <w:t xml:space="preserve"> make the work happen, but there are plenty of benefits to making that collaboration more effective. By </w:t>
             </w:r>
             <w:r>
               <w:rPr>
@@ -5103,36 +5243,61 @@
                 <w:bCs/>
                 <w:sz w:val="20"/>
               </w:rPr>
-              <w:t>No matter how many staff members you have, it’s important that you try to be consistent in your decision-making. Having strong office policies means you don’t “play favourites” and you treat each employee the same, which will make them all feel more valued. Communicate decisions clearly and openly so that everyone knows them at the same time, and handle similar situations involving staff members the same way every time so that each employee knows they are as important.</w:t>
-            </w:r>
-          </w:p>
-          <w:p>
-            <w:pPr>
-              <w:rPr>
-                <w:rFonts w:ascii="Tahoma" w:hAnsi="Tahoma" w:cs="Tahoma"/>
-                <w:bCs/>
-                <w:sz w:val="20"/>
-              </w:rPr>
-            </w:pPr>
-            <w:r>
-              <w:rPr>
-                <w:rFonts w:ascii="Tahoma" w:hAnsi="Tahoma" w:cs="Tahoma"/>
-                <w:bCs/>
-                <w:sz w:val="20"/>
-              </w:rPr>
-              <w:t>Strong teams don’t just appear magically, as you have to work hard to improve communication and respect amongst your staff members. If you really work at it, don’t be surprised if you start noticing positive changes quickly.</w:t>
-            </w:r>
-          </w:p>
-          <w:p>
-            <w:pPr>
-              <w:widowControl w:val="0"/>
-              <w:spacing w:before="60" w:after="60" w:line="240" w:lineRule="auto"/>
+              <w:t xml:space="preserve">No matter how many staff members you have, it’s important that you try to be consistent in your decision-making. Having strong office policies means you don’t “play favourites” and you treat each employee the same, which will make them all feel more valued. Communicate decisions clearly and openly so that everyone knows them at the same </w:t>
+            </w:r>
+            <w:proofErr w:type="gramStart"/>
+            <w:r>
+              <w:rPr>
+                <w:rFonts w:ascii="Tahoma" w:hAnsi="Tahoma" w:cs="Tahoma"/>
+                <w:bCs/>
+                <w:sz w:val="20"/>
+              </w:rPr>
+              <w:t>time, and</w:t>
+            </w:r>
+            <w:proofErr w:type="gramEnd"/>
+            <w:r>
+              <w:rPr>
+                <w:rFonts w:ascii="Tahoma" w:hAnsi="Tahoma" w:cs="Tahoma"/>
+                <w:bCs/>
+                <w:sz w:val="20"/>
+              </w:rPr>
+              <w:t xml:space="preserve"> handle similar situations involving staff members the same way every time so that each employee knows they are as important.</w:t>
+            </w:r>
+          </w:p>
+          <w:p>
+            <w:pPr>
               <w:rPr>
                 <w:rFonts w:ascii="Aharoni" w:hAnsi="Aharoni" w:cs="Aharoni"/>
                 <w:b/>
                 <w:bCs/>
               </w:rPr>
             </w:pPr>
+            <w:r>
+              <w:rPr>
+                <w:rFonts w:ascii="Tahoma" w:hAnsi="Tahoma" w:cs="Tahoma"/>
+                <w:bCs/>
+                <w:sz w:val="20"/>
+              </w:rPr>
+              <w:t xml:space="preserve">Strong teams don’t just appear magically, as you </w:t>
+            </w:r>
+            <w:proofErr w:type="gramStart"/>
+            <w:r>
+              <w:rPr>
+                <w:rFonts w:ascii="Tahoma" w:hAnsi="Tahoma" w:cs="Tahoma"/>
+                <w:bCs/>
+                <w:sz w:val="20"/>
+              </w:rPr>
+              <w:t>have to</w:t>
+            </w:r>
+            <w:proofErr w:type="gramEnd"/>
+            <w:r>
+              <w:rPr>
+                <w:rFonts w:ascii="Tahoma" w:hAnsi="Tahoma" w:cs="Tahoma"/>
+                <w:bCs/>
+                <w:sz w:val="20"/>
+              </w:rPr>
+              <w:t xml:space="preserve"> work hard to improve communication and respect amongst your staff members. If you really work at it, don’t be surprised if you start noticing positive changes quickly.</w:t>
+            </w:r>
           </w:p>
         </w:tc>
       </w:tr>
@@ -5356,7 +5521,25 @@
                 <w:bCs/>
                 <w:sz w:val="20"/>
               </w:rPr>
-              <w:t>CITE Corporate Social Responsibility:  details the organisations social responsibilities and what they consider is important for the community, the people within that community, sustainability and their accountability.  This determines the culture of the workplace environment</w:t>
+              <w:t xml:space="preserve">CITE Corporate Social Responsibility:  details the organisations social responsibilities and what they consider is important for the community, the people within that community, </w:t>
+            </w:r>
+            <w:proofErr w:type="gramStart"/>
+            <w:r>
+              <w:rPr>
+                <w:rFonts w:ascii="Tahoma" w:hAnsi="Tahoma" w:cs="Tahoma"/>
+                <w:bCs/>
+                <w:sz w:val="20"/>
+              </w:rPr>
+              <w:t>sustainability</w:t>
+            </w:r>
+            <w:proofErr w:type="gramEnd"/>
+            <w:r>
+              <w:rPr>
+                <w:rFonts w:ascii="Tahoma" w:hAnsi="Tahoma" w:cs="Tahoma"/>
+                <w:bCs/>
+                <w:sz w:val="20"/>
+              </w:rPr>
+              <w:t xml:space="preserve"> and their accountability.  This determines the culture of the workplace environment</w:t>
             </w:r>
           </w:p>
           <w:p>
@@ -5381,7 +5564,43 @@
                 <w:bCs/>
                 <w:sz w:val="20"/>
               </w:rPr>
-              <w:t>The Equity and Diversity Policy:  ensures that the employees of the organization are aware of their rights and responsibilities in creating and maintaining a work environment which encourages and respects equal employment opportunity and diversity and is free from discrimination, harassment, victimization and bullying.  This is fulfills the EEO Act 2000, Disability Opportunity Act 1984 and Age Discrimination Act 2004.</w:t>
+              <w:t xml:space="preserve">The Equity and Diversity Policy:  ensures that the employees of the organization are aware of their rights and responsibilities in creating and maintaining a work environment which encourages and respects equal employment opportunity and diversity and is free from discrimination, harassment, </w:t>
+            </w:r>
+            <w:proofErr w:type="gramStart"/>
+            <w:r>
+              <w:rPr>
+                <w:rFonts w:ascii="Tahoma" w:hAnsi="Tahoma" w:cs="Tahoma"/>
+                <w:bCs/>
+                <w:sz w:val="20"/>
+              </w:rPr>
+              <w:t>victimization</w:t>
+            </w:r>
+            <w:proofErr w:type="gramEnd"/>
+            <w:r>
+              <w:rPr>
+                <w:rFonts w:ascii="Tahoma" w:hAnsi="Tahoma" w:cs="Tahoma"/>
+                <w:bCs/>
+                <w:sz w:val="20"/>
+              </w:rPr>
+              <w:t xml:space="preserve"> and bullying.  This is </w:t>
+            </w:r>
+            <w:proofErr w:type="gramStart"/>
+            <w:r>
+              <w:rPr>
+                <w:rFonts w:ascii="Tahoma" w:hAnsi="Tahoma" w:cs="Tahoma"/>
+                <w:bCs/>
+                <w:sz w:val="20"/>
+              </w:rPr>
+              <w:t>fulfills</w:t>
+            </w:r>
+            <w:proofErr w:type="gramEnd"/>
+            <w:r>
+              <w:rPr>
+                <w:rFonts w:ascii="Tahoma" w:hAnsi="Tahoma" w:cs="Tahoma"/>
+                <w:bCs/>
+                <w:sz w:val="20"/>
+              </w:rPr>
+              <w:t xml:space="preserve"> the EEO Act 2000, Disability Opportunity Act 1984 and Age Discrimination Act 2004.</w:t>
             </w:r>
           </w:p>
           <w:p>
@@ -5406,7 +5625,25 @@
                 <w:bCs/>
                 <w:sz w:val="20"/>
               </w:rPr>
-              <w:t>The OSH Policy – addresses the OSH of the employees by assisting them to understand their responsibilities and duties with regard to safety and health as well as identifying the responsibilities and duties of the organization as an employer.</w:t>
+              <w:t xml:space="preserve">The OSH Policy – addresses the OSH of the employees by assisting them to understand their responsibilities and duties </w:t>
+            </w:r>
+            <w:proofErr w:type="gramStart"/>
+            <w:r>
+              <w:rPr>
+                <w:rFonts w:ascii="Tahoma" w:hAnsi="Tahoma" w:cs="Tahoma"/>
+                <w:bCs/>
+                <w:sz w:val="20"/>
+              </w:rPr>
+              <w:t>with regard to</w:t>
+            </w:r>
+            <w:proofErr w:type="gramEnd"/>
+            <w:r>
+              <w:rPr>
+                <w:rFonts w:ascii="Tahoma" w:hAnsi="Tahoma" w:cs="Tahoma"/>
+                <w:bCs/>
+                <w:sz w:val="20"/>
+              </w:rPr>
+              <w:t xml:space="preserve"> safety and health as well as identifying the responsibilities and duties of the organization as an employer.</w:t>
             </w:r>
           </w:p>
           <w:p>
@@ -5649,23 +5886,19 @@
               </w:numPr>
               <w:spacing w:before="60" w:after="60" w:line="240" w:lineRule="auto"/>
               <w:ind w:left="457"/>
-            </w:pPr>
-            <w:r>
-              <w:rPr>
-                <w:rFonts w:ascii="Tahoma" w:hAnsi="Tahoma" w:cs="Tahoma"/>
-                <w:sz w:val="20"/>
-              </w:rPr>
-              <w:t>Assertive (achieves goals without hurting others, emotionally expressive, protects own rights and rights of others, speaks with a balanced tone and volume)</w:t>
-            </w:r>
-          </w:p>
-          <w:p>
-            <w:pPr>
               <w:rPr>
                 <w:rFonts w:ascii="Aharoni" w:hAnsi="Aharoni" w:cs="Aharoni"/>
                 <w:b/>
                 <w:bCs/>
               </w:rPr>
             </w:pPr>
+            <w:r>
+              <w:rPr>
+                <w:rFonts w:ascii="Tahoma" w:hAnsi="Tahoma" w:cs="Tahoma"/>
+                <w:sz w:val="20"/>
+              </w:rPr>
+              <w:t>Assertive (achieves goals without hurting others, emotionally expressive, protects own rights and rights of others, speaks with a balanced tone and volume)</w:t>
+            </w:r>
           </w:p>
         </w:tc>
       </w:tr>
@@ -5724,7 +5957,25 @@
                 <w:bCs/>
                 <w:sz w:val="20"/>
               </w:rPr>
-              <w:t>Coaching and mentoring are development approaches based on the use of one to one conversation to enhance and individuals’ skills, knowledge or work performance.  Describe 2 techniques in coaching and mentoring that you will use with your team to support the members.</w:t>
+              <w:t xml:space="preserve">Coaching and mentoring are development approaches based on the use of </w:t>
+            </w:r>
+            <w:proofErr w:type="gramStart"/>
+            <w:r>
+              <w:rPr>
+                <w:rFonts w:ascii="Tahoma" w:hAnsi="Tahoma" w:cs="Tahoma"/>
+                <w:bCs/>
+                <w:sz w:val="20"/>
+              </w:rPr>
+              <w:t>one to one</w:t>
+            </w:r>
+            <w:proofErr w:type="gramEnd"/>
+            <w:r>
+              <w:rPr>
+                <w:rFonts w:ascii="Tahoma" w:hAnsi="Tahoma" w:cs="Tahoma"/>
+                <w:bCs/>
+                <w:sz w:val="20"/>
+              </w:rPr>
+              <w:t xml:space="preserve"> conversation to enhance and individuals’ skills, knowledge or work performance.  Describe 2 techniques in coaching and mentoring that you will use with your team to support the members.</w:t>
             </w:r>
           </w:p>
         </w:tc>
@@ -5765,7 +6016,25 @@
                 <w:bCs/>
                 <w:sz w:val="20"/>
               </w:rPr>
-              <w:t>Coaching is not about the coach, but rather about those that they are coaching.  Listen to their thoughts, needs and concerns.  Listen in order to:</w:t>
+              <w:t xml:space="preserve">Coaching is not about the coach, but rather about those that they are coaching.  Listen to their thoughts, needs and concerns.  Listen </w:t>
+            </w:r>
+            <w:proofErr w:type="gramStart"/>
+            <w:r>
+              <w:rPr>
+                <w:rFonts w:ascii="Tahoma" w:hAnsi="Tahoma" w:cs="Tahoma"/>
+                <w:bCs/>
+                <w:sz w:val="20"/>
+              </w:rPr>
+              <w:t>in order to</w:t>
+            </w:r>
+            <w:proofErr w:type="gramEnd"/>
+            <w:r>
+              <w:rPr>
+                <w:rFonts w:ascii="Tahoma" w:hAnsi="Tahoma" w:cs="Tahoma"/>
+                <w:bCs/>
+                <w:sz w:val="20"/>
+              </w:rPr>
+              <w:t>:</w:t>
             </w:r>
           </w:p>
           <w:p>
@@ -6026,7 +6295,6 @@
                 <w:rFonts w:cstheme="minorHAnsi"/>
                 <w:sz w:val="20"/>
               </w:rPr>
-              <w:lastRenderedPageBreak/>
               <w:t xml:space="preserve">Question 7 </w:t>
             </w:r>
           </w:p>
@@ -6129,7 +6397,15 @@
                 <w:rFonts w:ascii="Tahoma" w:hAnsi="Tahoma" w:cs="Tahoma"/>
                 <w:sz w:val="20"/>
               </w:rPr>
-              <w:t>Bringing others along – help others grow and achieve.  Work with people to help them uncover what they do best and ways to strengthen their assets</w:t>
+              <w:t xml:space="preserve">Bringing others along – help others grow and achieve.  Work with people to help them </w:t>
+            </w:r>
+            <w:r>
+              <w:rPr>
+                <w:rFonts w:ascii="Tahoma" w:hAnsi="Tahoma" w:cs="Tahoma"/>
+                <w:sz w:val="20"/>
+              </w:rPr>
+              <w:lastRenderedPageBreak/>
+              <w:t>uncover what they do best and ways to strengthen their assets</w:t>
             </w:r>
           </w:p>
           <w:p>
@@ -6197,12 +6473,6 @@
               <w:t>Rewarding achievement – recognize hard work and deliver what you promise when that happens.</w:t>
             </w:r>
           </w:p>
-          <w:p>
-            <w:pPr>
-              <w:widowControl w:val="0"/>
-              <w:spacing w:before="60" w:after="60" w:line="240" w:lineRule="auto"/>
-            </w:pPr>
-          </w:p>
         </w:tc>
       </w:tr>
       <w:tr>
@@ -6222,6 +6492,7 @@
                 <w:rFonts w:cstheme="minorHAnsi"/>
                 <w:sz w:val="20"/>
               </w:rPr>
+              <w:lastRenderedPageBreak/>
               <w:t xml:space="preserve">Question 2 </w:t>
             </w:r>
           </w:p>
@@ -6296,6 +6567,7 @@
               <w:t xml:space="preserve">How would you handle a potential risk or safety hazard to ensure that it did not </w:t>
             </w:r>
             <w:proofErr w:type="spellStart"/>
+            <w:proofErr w:type="gramStart"/>
             <w:r>
               <w:rPr>
                 <w:rFonts w:ascii="Tahoma" w:hAnsi="Tahoma" w:cs="Tahoma"/>
@@ -6305,6 +6577,7 @@
               <w:t>effect</w:t>
             </w:r>
             <w:proofErr w:type="spellEnd"/>
+            <w:proofErr w:type="gramEnd"/>
             <w:r>
               <w:rPr>
                 <w:rFonts w:ascii="Tahoma" w:hAnsi="Tahoma" w:cs="Tahoma"/>
@@ -6688,7 +6961,6 @@
                 <w:bCs/>
                 <w:sz w:val="20"/>
               </w:rPr>
-              <w:lastRenderedPageBreak/>
               <w:t>Succession planning for important team roles</w:t>
             </w:r>
           </w:p>
@@ -6729,7 +7001,6 @@
                 <w:bCs/>
                 <w:sz w:val="20"/>
               </w:rPr>
-              <w:lastRenderedPageBreak/>
               <w:t xml:space="preserve">Prioritise the tasks.  </w:t>
             </w:r>
             <w:r>
@@ -6741,7 +7012,25 @@
                 <w:bCs/>
                 <w:sz w:val="20"/>
               </w:rPr>
-              <w:t>Needs to drive everything. Start at the top of the list and begin allocating work from there. That list should be based on the team’s and the organization’s goals. This has to be the first consideration in terms of how you distribute work. If a project is a top priority and somebody is available to do that work, they should be tasked with that work.</w:t>
+              <w:t xml:space="preserve">Needs to drive everything. Start at the top of the list and begin allocating work from there. That list should be based on the team’s and the organization’s goals. This </w:t>
+            </w:r>
+            <w:proofErr w:type="gramStart"/>
+            <w:r>
+              <w:rPr>
+                <w:rFonts w:ascii="Tahoma" w:hAnsi="Tahoma" w:cs="Tahoma"/>
+                <w:bCs/>
+                <w:sz w:val="20"/>
+              </w:rPr>
+              <w:t>has to</w:t>
+            </w:r>
+            <w:proofErr w:type="gramEnd"/>
+            <w:r>
+              <w:rPr>
+                <w:rFonts w:ascii="Tahoma" w:hAnsi="Tahoma" w:cs="Tahoma"/>
+                <w:bCs/>
+                <w:sz w:val="20"/>
+              </w:rPr>
+              <w:t xml:space="preserve"> be the first consideration in terms of how you distribute work. If a project is a top priority and somebody is available to do that work, they should be tasked with that work.</w:t>
             </w:r>
           </w:p>
           <w:p>
@@ -6777,16 +7066,43 @@
                 <w:bCs/>
                 <w:sz w:val="20"/>
               </w:rPr>
-              <w:t xml:space="preserve">Evaluate the skill set of the people who you’re thinking about distributing </w:t>
-            </w:r>
-            <w:r>
-              <w:rPr>
-                <w:rFonts w:ascii="Tahoma" w:hAnsi="Tahoma" w:cs="Tahoma"/>
-                <w:bCs/>
-                <w:sz w:val="20"/>
-              </w:rPr>
-              <w:lastRenderedPageBreak/>
-              <w:t>the work to. If they have the right skill set, you’re going to get a high quality result. The end product will be something that meets your customer’s needs. This also reduces the likelihood of people failing because you’re not giving them work that they don’t have the skill set to perform. You’re giving them something they can be successful with.</w:t>
+              <w:t xml:space="preserve">Evaluate the skill set of the people who you’re thinking about distributing the work to. If they have the right skill set, you’re going to get a </w:t>
+            </w:r>
+            <w:proofErr w:type="gramStart"/>
+            <w:r>
+              <w:rPr>
+                <w:rFonts w:ascii="Tahoma" w:hAnsi="Tahoma" w:cs="Tahoma"/>
+                <w:bCs/>
+                <w:sz w:val="20"/>
+              </w:rPr>
+              <w:t>high quality</w:t>
+            </w:r>
+            <w:proofErr w:type="gramEnd"/>
+            <w:r>
+              <w:rPr>
+                <w:rFonts w:ascii="Tahoma" w:hAnsi="Tahoma" w:cs="Tahoma"/>
+                <w:bCs/>
+                <w:sz w:val="20"/>
+              </w:rPr>
+              <w:t xml:space="preserve"> result. The </w:t>
+            </w:r>
+            <w:proofErr w:type="gramStart"/>
+            <w:r>
+              <w:rPr>
+                <w:rFonts w:ascii="Tahoma" w:hAnsi="Tahoma" w:cs="Tahoma"/>
+                <w:bCs/>
+                <w:sz w:val="20"/>
+              </w:rPr>
+              <w:t>end product</w:t>
+            </w:r>
+            <w:proofErr w:type="gramEnd"/>
+            <w:r>
+              <w:rPr>
+                <w:rFonts w:ascii="Tahoma" w:hAnsi="Tahoma" w:cs="Tahoma"/>
+                <w:bCs/>
+                <w:sz w:val="20"/>
+              </w:rPr>
+              <w:t xml:space="preserve"> will be something that meets your customer’s needs. This also reduces the likelihood of people failing because you’re not giving them work that they don’t have the skill set to perform. You’re giving them something they can be successful with.</w:t>
             </w:r>
           </w:p>
           <w:p>
@@ -6806,16 +7122,9 @@
                 <w:bCs/>
                 <w:sz w:val="20"/>
               </w:rPr>
+              <w:lastRenderedPageBreak/>
               <w:t>Undertaking Performance Management with individuals will provide insight to their goals.  Be transparent and communicate that they have been singled out as a protégé, but don’t make any guarantees as the situation can change due to circumstances.  Invest in the professional development of those that you select as a successor.</w:t>
             </w:r>
-          </w:p>
-          <w:p>
-            <w:pPr>
-              <w:pStyle w:val="ListParagraph"/>
-              <w:widowControl w:val="0"/>
-              <w:spacing w:before="60" w:after="60" w:line="240" w:lineRule="auto"/>
-              <w:ind w:left="457"/>
-            </w:pPr>
           </w:p>
         </w:tc>
       </w:tr>
@@ -7029,12 +7338,6 @@
           <w:tcPr>
             <w:tcW w:w="8363" w:type="dxa"/>
           </w:tcPr>
-          <w:p>
-            <w:pPr>
-              <w:widowControl w:val="0"/>
-              <w:spacing w:before="60" w:after="60" w:line="240" w:lineRule="auto"/>
-            </w:pPr>
-          </w:p>
           <w:p>
             <w:pPr>
               <w:pStyle w:val="ListParagraph"/>
@@ -7955,7 +8258,15 @@
         <w:t>.</w:t>
       </w:r>
       <w:r>
-        <w:t xml:space="preserve"> (refer </w:t>
+        <w:t xml:space="preserve"> (</w:t>
+      </w:r>
+      <w:proofErr w:type="gramStart"/>
+      <w:r>
+        <w:t>refer</w:t>
+      </w:r>
+      <w:proofErr w:type="gramEnd"/>
+      <w:r>
+        <w:t xml:space="preserve"> </w:t>
       </w:r>
       <w:r>
         <w:t>http://www.citems.com.au/</w:t>

</xml_diff>

<commit_message>
Webpage complete. Altered element sizes.
Altered element sizes to ensure compatibility across multiple different resolutions.
</commit_message>
<xml_diff>
--- a/Assessment Task Two V.2.docx
+++ b/Assessment Task Two V.2.docx
@@ -1824,15 +1824,7 @@
               <w:spacing w:afterLines="60" w:after="144"/>
             </w:pPr>
             <w:r>
-              <w:t xml:space="preserve">Assessor to ensure that the noise levels, natural </w:t>
-            </w:r>
-            <w:proofErr w:type="gramStart"/>
-            <w:r>
-              <w:t>interactions</w:t>
-            </w:r>
-            <w:proofErr w:type="gramEnd"/>
-            <w:r>
-              <w:t xml:space="preserve"> and time variances are maintained as it would be in the Software Development industry.</w:t>
+              <w:t>Assessor to ensure that the noise levels, natural interactions and time variances are maintained as it would be in the Software Development industry.</w:t>
             </w:r>
           </w:p>
           <w:p>
@@ -2706,23 +2698,7 @@
                 <w:rFonts w:ascii="Tahoma" w:hAnsi="Tahoma" w:cs="Tahoma"/>
                 <w:sz w:val="20"/>
               </w:rPr>
-              <w:t xml:space="preserve">In some circumstances, adjustments to assessments may be made for you. If you require support for literacy and numeracy issues; support for hearing, </w:t>
-            </w:r>
-            <w:proofErr w:type="gramStart"/>
-            <w:r>
-              <w:rPr>
-                <w:rFonts w:ascii="Tahoma" w:hAnsi="Tahoma" w:cs="Tahoma"/>
-                <w:sz w:val="20"/>
-              </w:rPr>
-              <w:t>sight</w:t>
-            </w:r>
-            <w:proofErr w:type="gramEnd"/>
-            <w:r>
-              <w:rPr>
-                <w:rFonts w:ascii="Tahoma" w:hAnsi="Tahoma" w:cs="Tahoma"/>
-                <w:sz w:val="20"/>
-              </w:rPr>
-              <w:t xml:space="preserve"> or mobility issues; change to assessment times/venues; use of special or adaptive technology; considerations relating to age, gender and cultural beliefs; format of assessment materials; or presence of a scribe you need to inform your lecturer.</w:t>
+              <w:t>In some circumstances, adjustments to assessments may be made for you. If you require support for literacy and numeracy issues; support for hearing, sight or mobility issues; change to assessment times/venues; use of special or adaptive technology; considerations relating to age, gender and cultural beliefs; format of assessment materials; or presence of a scribe you need to inform your lecturer.</w:t>
             </w:r>
           </w:p>
         </w:tc>
@@ -4335,6 +4311,12 @@
                 <w:color w:val="422356" w:themeColor="text1" w:themeShade="80"/>
               </w:rPr>
             </w:pPr>
+            <w:r>
+              <w:rPr>
+                <w:color w:val="422356" w:themeColor="text1" w:themeShade="80"/>
+              </w:rPr>
+              <w:t>The website will utilize Bootstrap JS &amp; CSS to create responsive controls within the webpages.</w:t>
+            </w:r>
           </w:p>
         </w:tc>
       </w:tr>
@@ -4365,6 +4347,12 @@
                 <w:color w:val="422356" w:themeColor="text1" w:themeShade="80"/>
               </w:rPr>
             </w:pPr>
+            <w:r>
+              <w:rPr>
+                <w:color w:val="422356" w:themeColor="text1" w:themeShade="80"/>
+              </w:rPr>
+              <w:t>The website will be WCAG complaint through testing and verification of website functionality across multiple browsers and platforms.</w:t>
+            </w:r>
           </w:p>
         </w:tc>
       </w:tr>
@@ -4585,9 +4573,9 @@
                 <w:shd w:val="clear" w:color="auto" w:fill="FFFFFF"/>
               </w:rPr>
               <w:drawing>
-                <wp:inline distT="0" distB="0" distL="0" distR="0" wp14:anchorId="1B821BF6" wp14:editId="1ADE75E6">
-                  <wp:extent cx="4610100" cy="3702238"/>
-                  <wp:effectExtent l="0" t="0" r="0" b="0"/>
+                <wp:inline distT="0" distB="0" distL="0" distR="0" wp14:anchorId="1B821BF6" wp14:editId="06AA2F03">
+                  <wp:extent cx="3390900" cy="2723134"/>
+                  <wp:effectExtent l="76200" t="76200" r="133350" b="134620"/>
                   <wp:docPr id="8" name="Picture 8"/>
                   <wp:cNvGraphicFramePr>
                     <a:graphicFrameLocks xmlns:a="http://schemas.openxmlformats.org/drawingml/2006/main" noChangeAspect="1"/>
@@ -4608,11 +4596,25 @@
                         <pic:spPr>
                           <a:xfrm>
                             <a:off x="0" y="0"/>
-                            <a:ext cx="4638414" cy="3724976"/>
+                            <a:ext cx="3421385" cy="2747615"/>
                           </a:xfrm>
                           <a:prstGeom prst="rect">
                             <a:avLst/>
                           </a:prstGeom>
+                          <a:ln w="38100" cap="sq">
+                            <a:solidFill>
+                              <a:srgbClr val="000000"/>
+                            </a:solidFill>
+                            <a:prstDash val="solid"/>
+                            <a:miter lim="800000"/>
+                          </a:ln>
+                          <a:effectLst>
+                            <a:outerShdw blurRad="50800" dist="38100" dir="2700000" algn="tl" rotWithShape="0">
+                              <a:srgbClr val="000000">
+                                <a:alpha val="43000"/>
+                              </a:srgbClr>
+                            </a:outerShdw>
+                          </a:effectLst>
                         </pic:spPr>
                       </pic:pic>
                     </a:graphicData>
@@ -4641,34 +4643,11 @@
                 <w:shd w:val="clear" w:color="auto" w:fill="FFFFFF"/>
               </w:rPr>
               <w:lastRenderedPageBreak/>
-              <w:t>General Content Page Design</w:t>
-            </w:r>
-          </w:p>
-          <w:p>
-            <w:pPr>
-              <w:jc w:val="center"/>
-              <w:rPr>
-                <w:rFonts w:cstheme="minorHAnsi"/>
-                <w:color w:val="FF0000"/>
-                <w:sz w:val="16"/>
-                <w:szCs w:val="16"/>
-                <w:shd w:val="clear" w:color="auto" w:fill="FFFFFF"/>
-              </w:rPr>
-            </w:pPr>
-            <w:r>
-              <w:rPr>
-                <w:rFonts w:cstheme="minorHAnsi"/>
-                <w:noProof/>
-                <w:color w:val="FF0000"/>
-                <w:sz w:val="16"/>
-                <w:szCs w:val="16"/>
-                <w:shd w:val="clear" w:color="auto" w:fill="FFFFFF"/>
-              </w:rPr>
               <w:drawing>
-                <wp:inline distT="0" distB="0" distL="0" distR="0" wp14:anchorId="053FF743" wp14:editId="4025704C">
-                  <wp:extent cx="4591050" cy="3164862"/>
-                  <wp:effectExtent l="0" t="0" r="0" b="0"/>
-                  <wp:docPr id="1" name="Picture 1"/>
+                <wp:inline distT="0" distB="0" distL="0" distR="0" wp14:anchorId="7FA03E85" wp14:editId="06A87023">
+                  <wp:extent cx="3533645" cy="2967190"/>
+                  <wp:effectExtent l="76200" t="76200" r="124460" b="138430"/>
+                  <wp:docPr id="6" name="Picture 6"/>
                   <wp:cNvGraphicFramePr>
                     <a:graphicFrameLocks xmlns:a="http://schemas.openxmlformats.org/drawingml/2006/main" noChangeAspect="1"/>
                   </wp:cNvGraphicFramePr>
@@ -4688,11 +4667,25 @@
                         <pic:spPr>
                           <a:xfrm>
                             <a:off x="0" y="0"/>
-                            <a:ext cx="4595383" cy="3167849"/>
+                            <a:ext cx="3551121" cy="2981864"/>
                           </a:xfrm>
                           <a:prstGeom prst="rect">
                             <a:avLst/>
                           </a:prstGeom>
+                          <a:ln w="38100" cap="sq">
+                            <a:solidFill>
+                              <a:srgbClr val="000000"/>
+                            </a:solidFill>
+                            <a:prstDash val="solid"/>
+                            <a:miter lim="800000"/>
+                          </a:ln>
+                          <a:effectLst>
+                            <a:outerShdw blurRad="50800" dist="38100" dir="2700000" algn="tl" rotWithShape="0">
+                              <a:srgbClr val="000000">
+                                <a:alpha val="43000"/>
+                              </a:srgbClr>
+                            </a:outerShdw>
+                          </a:effectLst>
                         </pic:spPr>
                       </pic:pic>
                     </a:graphicData>
@@ -4701,6 +4694,99 @@
               </w:drawing>
             </w:r>
           </w:p>
+          <w:p>
+            <w:pPr>
+              <w:jc w:val="center"/>
+              <w:rPr>
+                <w:rFonts w:cstheme="minorHAnsi"/>
+                <w:color w:val="FF0000"/>
+                <w:sz w:val="16"/>
+                <w:szCs w:val="16"/>
+                <w:shd w:val="clear" w:color="auto" w:fill="FFFFFF"/>
+              </w:rPr>
+            </w:pPr>
+            <w:r>
+              <w:rPr>
+                <w:rFonts w:cstheme="minorHAnsi"/>
+                <w:color w:val="FF0000"/>
+                <w:sz w:val="16"/>
+                <w:szCs w:val="16"/>
+                <w:shd w:val="clear" w:color="auto" w:fill="FFFFFF"/>
+              </w:rPr>
+              <w:t>General Content Page Design</w:t>
+            </w:r>
+          </w:p>
+          <w:p>
+            <w:pPr>
+              <w:jc w:val="center"/>
+              <w:rPr>
+                <w:rFonts w:cstheme="minorHAnsi"/>
+                <w:color w:val="FF0000"/>
+                <w:sz w:val="16"/>
+                <w:szCs w:val="16"/>
+                <w:shd w:val="clear" w:color="auto" w:fill="FFFFFF"/>
+              </w:rPr>
+            </w:pPr>
+            <w:r>
+              <w:rPr>
+                <w:rFonts w:cstheme="minorHAnsi"/>
+                <w:noProof/>
+                <w:color w:val="FF0000"/>
+                <w:sz w:val="16"/>
+                <w:szCs w:val="16"/>
+                <w:shd w:val="clear" w:color="auto" w:fill="FFFFFF"/>
+              </w:rPr>
+              <w:drawing>
+                <wp:inline distT="0" distB="0" distL="0" distR="0" wp14:anchorId="053FF743" wp14:editId="19B489D5">
+                  <wp:extent cx="3838575" cy="2646140"/>
+                  <wp:effectExtent l="76200" t="76200" r="123825" b="135255"/>
+                  <wp:docPr id="1" name="Picture 1"/>
+                  <wp:cNvGraphicFramePr>
+                    <a:graphicFrameLocks xmlns:a="http://schemas.openxmlformats.org/drawingml/2006/main" noChangeAspect="1"/>
+                  </wp:cNvGraphicFramePr>
+                  <a:graphic xmlns:a="http://schemas.openxmlformats.org/drawingml/2006/main">
+                    <a:graphicData uri="http://schemas.openxmlformats.org/drawingml/2006/picture">
+                      <pic:pic xmlns:pic="http://schemas.openxmlformats.org/drawingml/2006/picture">
+                        <pic:nvPicPr>
+                          <pic:cNvPr id="1" name=""/>
+                          <pic:cNvPicPr/>
+                        </pic:nvPicPr>
+                        <pic:blipFill>
+                          <a:blip r:embed="rId18"/>
+                          <a:stretch>
+                            <a:fillRect/>
+                          </a:stretch>
+                        </pic:blipFill>
+                        <pic:spPr>
+                          <a:xfrm>
+                            <a:off x="0" y="0"/>
+                            <a:ext cx="3844455" cy="2650193"/>
+                          </a:xfrm>
+                          <a:prstGeom prst="rect">
+                            <a:avLst/>
+                          </a:prstGeom>
+                          <a:ln w="38100" cap="sq">
+                            <a:solidFill>
+                              <a:srgbClr val="000000"/>
+                            </a:solidFill>
+                            <a:prstDash val="solid"/>
+                            <a:miter lim="800000"/>
+                          </a:ln>
+                          <a:effectLst>
+                            <a:outerShdw blurRad="50800" dist="38100" dir="2700000" algn="tl" rotWithShape="0">
+                              <a:srgbClr val="000000">
+                                <a:alpha val="43000"/>
+                              </a:srgbClr>
+                            </a:outerShdw>
+                          </a:effectLst>
+                        </pic:spPr>
+                      </pic:pic>
+                    </a:graphicData>
+                  </a:graphic>
+                </wp:inline>
+              </w:drawing>
+            </w:r>
+          </w:p>
         </w:tc>
       </w:tr>
     </w:tbl>
@@ -4710,9 +4796,9 @@
           <w:rFonts w:eastAsia="Calibri"/>
         </w:rPr>
         <w:sectPr>
-          <w:headerReference w:type="even" r:id="rId18"/>
-          <w:headerReference w:type="default" r:id="rId19"/>
-          <w:headerReference w:type="first" r:id="rId20"/>
+          <w:headerReference w:type="even" r:id="rId19"/>
+          <w:headerReference w:type="default" r:id="rId20"/>
+          <w:headerReference w:type="first" r:id="rId21"/>
           <w:type w:val="continuous"/>
           <w:pgSz w:w="11906" w:h="16838"/>
           <w:pgMar w:top="1701" w:right="1134" w:bottom="1134" w:left="1134" w:header="568" w:footer="457" w:gutter="0"/>
@@ -4755,15 +4841,7 @@
         <w:t xml:space="preserve"> the content for each of the web pages on your website. </w:t>
       </w:r>
       <w:r>
-        <w:t xml:space="preserve">You have been supplied with the questions, </w:t>
-      </w:r>
-      <w:proofErr w:type="gramStart"/>
-      <w:r>
-        <w:t>descriptions</w:t>
-      </w:r>
-      <w:proofErr w:type="gramEnd"/>
-      <w:r>
-        <w:t xml:space="preserve"> and answers; however, the information has been scrambled, you must review/research and correct this data before uploading into a suitable MySQL database table. Each</w:t>
+        <w:t>You have been supplied with the questions, descriptions and answers; however, the information has been scrambled, you must review/research and correct this data before uploading into a suitable MySQL database table. Each</w:t>
       </w:r>
       <w:r>
         <w:t xml:space="preserve"> question/</w:t>
@@ -4982,43 +5060,7 @@
                 <w:bCs/>
                 <w:sz w:val="20"/>
               </w:rPr>
-              <w:t xml:space="preserve">Be clear with your staff about the purpose of their work, </w:t>
-            </w:r>
-            <w:proofErr w:type="gramStart"/>
-            <w:r>
-              <w:rPr>
-                <w:rFonts w:ascii="Tahoma" w:hAnsi="Tahoma" w:cs="Tahoma"/>
-                <w:bCs/>
-                <w:sz w:val="20"/>
-              </w:rPr>
-              <w:t>expectations</w:t>
-            </w:r>
-            <w:proofErr w:type="gramEnd"/>
-            <w:r>
-              <w:rPr>
-                <w:rFonts w:ascii="Tahoma" w:hAnsi="Tahoma" w:cs="Tahoma"/>
-                <w:bCs/>
-                <w:sz w:val="20"/>
-              </w:rPr>
-              <w:t xml:space="preserve"> and common goals. You can easily achieve this by having regular office meetings and coming up with a mission statement for your office that encourages a team mentality. By not communicating with employees, you increase the risk of misunderstanding, assumptions, </w:t>
-            </w:r>
-            <w:proofErr w:type="gramStart"/>
-            <w:r>
-              <w:rPr>
-                <w:rFonts w:ascii="Tahoma" w:hAnsi="Tahoma" w:cs="Tahoma"/>
-                <w:bCs/>
-                <w:sz w:val="20"/>
-              </w:rPr>
-              <w:t>apathy</w:t>
-            </w:r>
-            <w:proofErr w:type="gramEnd"/>
-            <w:r>
-              <w:rPr>
-                <w:rFonts w:ascii="Tahoma" w:hAnsi="Tahoma" w:cs="Tahoma"/>
-                <w:bCs/>
-                <w:sz w:val="20"/>
-              </w:rPr>
-              <w:t xml:space="preserve"> and lack of loyalty.</w:t>
+              <w:t>Be clear with your staff about the purpose of their work, expectations and common goals. You can easily achieve this by having regular office meetings and coming up with a mission statement for your office that encourages a team mentality. By not communicating with employees, you increase the risk of misunderstanding, assumptions, apathy and lack of loyalty.</w:t>
             </w:r>
           </w:p>
           <w:p>
@@ -5054,43 +5096,7 @@
                 <w:bCs/>
                 <w:sz w:val="20"/>
               </w:rPr>
-              <w:t xml:space="preserve">Savvy business leaders are always putting resources towards the continued education of their staff </w:t>
-            </w:r>
-            <w:proofErr w:type="gramStart"/>
-            <w:r>
-              <w:rPr>
-                <w:rFonts w:ascii="Tahoma" w:hAnsi="Tahoma" w:cs="Tahoma"/>
-                <w:bCs/>
-                <w:sz w:val="20"/>
-              </w:rPr>
-              <w:t>members, and</w:t>
-            </w:r>
-            <w:proofErr w:type="gramEnd"/>
-            <w:r>
-              <w:rPr>
-                <w:rFonts w:ascii="Tahoma" w:hAnsi="Tahoma" w:cs="Tahoma"/>
-                <w:bCs/>
-                <w:sz w:val="20"/>
-              </w:rPr>
-              <w:t xml:space="preserve"> helping to develop their skills that will enhance their value to the team. Sending your staff (and yourself) to seminars on communication, emotional intelligence, team </w:t>
-            </w:r>
-            <w:proofErr w:type="gramStart"/>
-            <w:r>
-              <w:rPr>
-                <w:rFonts w:ascii="Tahoma" w:hAnsi="Tahoma" w:cs="Tahoma"/>
-                <w:bCs/>
-                <w:sz w:val="20"/>
-              </w:rPr>
-              <w:t>building</w:t>
-            </w:r>
-            <w:proofErr w:type="gramEnd"/>
-            <w:r>
-              <w:rPr>
-                <w:rFonts w:ascii="Tahoma" w:hAnsi="Tahoma" w:cs="Tahoma"/>
-                <w:bCs/>
-                <w:sz w:val="20"/>
-              </w:rPr>
-              <w:t xml:space="preserve"> and leadership training are worthwhile as well. Remember to follow up on these courses by giving staff your ongoing support by ensuring employees use their new skills, encouraging them to be proactive, and implementing effective new policies.</w:t>
+              <w:t>Savvy business leaders are always putting resources towards the continued education of their staff members, and helping to develop their skills that will enhance their value to the team. Sending your staff (and yourself) to seminars on communication, emotional intelligence, team building and leadership training are worthwhile as well. Remember to follow up on these courses by giving staff your ongoing support by ensuring employees use their new skills, encouraging them to be proactive, and implementing effective new policies.</w:t>
             </w:r>
           </w:p>
           <w:p>
@@ -5126,25 +5132,7 @@
                 <w:bCs/>
                 <w:sz w:val="20"/>
               </w:rPr>
-              <w:t xml:space="preserve">Your staff members should always know where they stand with respect to your company, and by providing them with both casual and formal evaluation you will effectively be showing them that they’re valued, respected and that their work is acknowledged. Many business owners make the mistake of only providing feedback when it’s </w:t>
-            </w:r>
-            <w:proofErr w:type="gramStart"/>
-            <w:r>
-              <w:rPr>
-                <w:rFonts w:ascii="Tahoma" w:hAnsi="Tahoma" w:cs="Tahoma"/>
-                <w:bCs/>
-                <w:sz w:val="20"/>
-              </w:rPr>
-              <w:t>negative, but</w:t>
-            </w:r>
-            <w:proofErr w:type="gramEnd"/>
-            <w:r>
-              <w:rPr>
-                <w:rFonts w:ascii="Tahoma" w:hAnsi="Tahoma" w:cs="Tahoma"/>
-                <w:bCs/>
-                <w:sz w:val="20"/>
-              </w:rPr>
-              <w:t xml:space="preserve"> providing plenty of positive feedback will build the confidence of your staff members and will make it more effective when you do need to criticise.</w:t>
+              <w:t>Your staff members should always know where they stand with respect to your company, and by providing them with both casual and formal evaluation you will effectively be showing them that they’re valued, respected and that their work is acknowledged. Many business owners make the mistake of only providing feedback when it’s negative, but providing plenty of positive feedback will build the confidence of your staff members and will make it more effective when you do need to criticise.</w:t>
             </w:r>
           </w:p>
           <w:p>
@@ -5180,25 +5168,7 @@
                 <w:bCs/>
                 <w:sz w:val="20"/>
               </w:rPr>
-              <w:t xml:space="preserve">Every office needs some collaboration among staff members </w:t>
-            </w:r>
-            <w:proofErr w:type="gramStart"/>
-            <w:r>
-              <w:rPr>
-                <w:rFonts w:ascii="Tahoma" w:hAnsi="Tahoma" w:cs="Tahoma"/>
-                <w:bCs/>
-                <w:sz w:val="20"/>
-              </w:rPr>
-              <w:t>in order to</w:t>
-            </w:r>
-            <w:proofErr w:type="gramEnd"/>
-            <w:r>
-              <w:rPr>
-                <w:rFonts w:ascii="Tahoma" w:hAnsi="Tahoma" w:cs="Tahoma"/>
-                <w:bCs/>
-                <w:sz w:val="20"/>
-              </w:rPr>
-              <w:t xml:space="preserve"> make the work happen, but there are plenty of benefits to making that collaboration more effective. By </w:t>
+              <w:t xml:space="preserve">Every office needs some collaboration among staff members in order to make the work happen, but there are plenty of benefits to making that collaboration more effective. By </w:t>
             </w:r>
             <w:r>
               <w:rPr>
@@ -5243,25 +5213,7 @@
                 <w:bCs/>
                 <w:sz w:val="20"/>
               </w:rPr>
-              <w:t xml:space="preserve">No matter how many staff members you have, it’s important that you try to be consistent in your decision-making. Having strong office policies means you don’t “play favourites” and you treat each employee the same, which will make them all feel more valued. Communicate decisions clearly and openly so that everyone knows them at the same </w:t>
-            </w:r>
-            <w:proofErr w:type="gramStart"/>
-            <w:r>
-              <w:rPr>
-                <w:rFonts w:ascii="Tahoma" w:hAnsi="Tahoma" w:cs="Tahoma"/>
-                <w:bCs/>
-                <w:sz w:val="20"/>
-              </w:rPr>
-              <w:t>time, and</w:t>
-            </w:r>
-            <w:proofErr w:type="gramEnd"/>
-            <w:r>
-              <w:rPr>
-                <w:rFonts w:ascii="Tahoma" w:hAnsi="Tahoma" w:cs="Tahoma"/>
-                <w:bCs/>
-                <w:sz w:val="20"/>
-              </w:rPr>
-              <w:t xml:space="preserve"> handle similar situations involving staff members the same way every time so that each employee knows they are as important.</w:t>
+              <w:t>No matter how many staff members you have, it’s important that you try to be consistent in your decision-making. Having strong office policies means you don’t “play favourites” and you treat each employee the same, which will make them all feel more valued. Communicate decisions clearly and openly so that everyone knows them at the same time, and handle similar situations involving staff members the same way every time so that each employee knows they are as important.</w:t>
             </w:r>
           </w:p>
           <w:p>
@@ -5278,25 +5230,7 @@
                 <w:bCs/>
                 <w:sz w:val="20"/>
               </w:rPr>
-              <w:t xml:space="preserve">Strong teams don’t just appear magically, as you </w:t>
-            </w:r>
-            <w:proofErr w:type="gramStart"/>
-            <w:r>
-              <w:rPr>
-                <w:rFonts w:ascii="Tahoma" w:hAnsi="Tahoma" w:cs="Tahoma"/>
-                <w:bCs/>
-                <w:sz w:val="20"/>
-              </w:rPr>
-              <w:t>have to</w:t>
-            </w:r>
-            <w:proofErr w:type="gramEnd"/>
-            <w:r>
-              <w:rPr>
-                <w:rFonts w:ascii="Tahoma" w:hAnsi="Tahoma" w:cs="Tahoma"/>
-                <w:bCs/>
-                <w:sz w:val="20"/>
-              </w:rPr>
-              <w:t xml:space="preserve"> work hard to improve communication and respect amongst your staff members. If you really work at it, don’t be surprised if you start noticing positive changes quickly.</w:t>
+              <w:t>Strong teams don’t just appear magically, as you have to work hard to improve communication and respect amongst your staff members. If you really work at it, don’t be surprised if you start noticing positive changes quickly.</w:t>
             </w:r>
           </w:p>
         </w:tc>
@@ -5521,25 +5455,7 @@
                 <w:bCs/>
                 <w:sz w:val="20"/>
               </w:rPr>
-              <w:t xml:space="preserve">CITE Corporate Social Responsibility:  details the organisations social responsibilities and what they consider is important for the community, the people within that community, </w:t>
-            </w:r>
-            <w:proofErr w:type="gramStart"/>
-            <w:r>
-              <w:rPr>
-                <w:rFonts w:ascii="Tahoma" w:hAnsi="Tahoma" w:cs="Tahoma"/>
-                <w:bCs/>
-                <w:sz w:val="20"/>
-              </w:rPr>
-              <w:t>sustainability</w:t>
-            </w:r>
-            <w:proofErr w:type="gramEnd"/>
-            <w:r>
-              <w:rPr>
-                <w:rFonts w:ascii="Tahoma" w:hAnsi="Tahoma" w:cs="Tahoma"/>
-                <w:bCs/>
-                <w:sz w:val="20"/>
-              </w:rPr>
-              <w:t xml:space="preserve"> and their accountability.  This determines the culture of the workplace environment</w:t>
+              <w:t>CITE Corporate Social Responsibility:  details the organisations social responsibilities and what they consider is important for the community, the people within that community, sustainability and their accountability.  This determines the culture of the workplace environment</w:t>
             </w:r>
           </w:p>
           <w:p>
@@ -5564,43 +5480,7 @@
                 <w:bCs/>
                 <w:sz w:val="20"/>
               </w:rPr>
-              <w:t xml:space="preserve">The Equity and Diversity Policy:  ensures that the employees of the organization are aware of their rights and responsibilities in creating and maintaining a work environment which encourages and respects equal employment opportunity and diversity and is free from discrimination, harassment, </w:t>
-            </w:r>
-            <w:proofErr w:type="gramStart"/>
-            <w:r>
-              <w:rPr>
-                <w:rFonts w:ascii="Tahoma" w:hAnsi="Tahoma" w:cs="Tahoma"/>
-                <w:bCs/>
-                <w:sz w:val="20"/>
-              </w:rPr>
-              <w:t>victimization</w:t>
-            </w:r>
-            <w:proofErr w:type="gramEnd"/>
-            <w:r>
-              <w:rPr>
-                <w:rFonts w:ascii="Tahoma" w:hAnsi="Tahoma" w:cs="Tahoma"/>
-                <w:bCs/>
-                <w:sz w:val="20"/>
-              </w:rPr>
-              <w:t xml:space="preserve"> and bullying.  This is </w:t>
-            </w:r>
-            <w:proofErr w:type="gramStart"/>
-            <w:r>
-              <w:rPr>
-                <w:rFonts w:ascii="Tahoma" w:hAnsi="Tahoma" w:cs="Tahoma"/>
-                <w:bCs/>
-                <w:sz w:val="20"/>
-              </w:rPr>
-              <w:t>fulfills</w:t>
-            </w:r>
-            <w:proofErr w:type="gramEnd"/>
-            <w:r>
-              <w:rPr>
-                <w:rFonts w:ascii="Tahoma" w:hAnsi="Tahoma" w:cs="Tahoma"/>
-                <w:bCs/>
-                <w:sz w:val="20"/>
-              </w:rPr>
-              <w:t xml:space="preserve"> the EEO Act 2000, Disability Opportunity Act 1984 and Age Discrimination Act 2004.</w:t>
+              <w:t>The Equity and Diversity Policy:  ensures that the employees of the organization are aware of their rights and responsibilities in creating and maintaining a work environment which encourages and respects equal employment opportunity and diversity and is free from discrimination, harassment, victimization and bullying.  This is fulfills the EEO Act 2000, Disability Opportunity Act 1984 and Age Discrimination Act 2004.</w:t>
             </w:r>
           </w:p>
           <w:p>
@@ -5625,25 +5505,7 @@
                 <w:bCs/>
                 <w:sz w:val="20"/>
               </w:rPr>
-              <w:t xml:space="preserve">The OSH Policy – addresses the OSH of the employees by assisting them to understand their responsibilities and duties </w:t>
-            </w:r>
-            <w:proofErr w:type="gramStart"/>
-            <w:r>
-              <w:rPr>
-                <w:rFonts w:ascii="Tahoma" w:hAnsi="Tahoma" w:cs="Tahoma"/>
-                <w:bCs/>
-                <w:sz w:val="20"/>
-              </w:rPr>
-              <w:t>with regard to</w:t>
-            </w:r>
-            <w:proofErr w:type="gramEnd"/>
-            <w:r>
-              <w:rPr>
-                <w:rFonts w:ascii="Tahoma" w:hAnsi="Tahoma" w:cs="Tahoma"/>
-                <w:bCs/>
-                <w:sz w:val="20"/>
-              </w:rPr>
-              <w:t xml:space="preserve"> safety and health as well as identifying the responsibilities and duties of the organization as an employer.</w:t>
+              <w:t>The OSH Policy – addresses the OSH of the employees by assisting them to understand their responsibilities and duties with regard to safety and health as well as identifying the responsibilities and duties of the organization as an employer.</w:t>
             </w:r>
           </w:p>
           <w:p>
@@ -5957,25 +5819,7 @@
                 <w:bCs/>
                 <w:sz w:val="20"/>
               </w:rPr>
-              <w:t xml:space="preserve">Coaching and mentoring are development approaches based on the use of </w:t>
-            </w:r>
-            <w:proofErr w:type="gramStart"/>
-            <w:r>
-              <w:rPr>
-                <w:rFonts w:ascii="Tahoma" w:hAnsi="Tahoma" w:cs="Tahoma"/>
-                <w:bCs/>
-                <w:sz w:val="20"/>
-              </w:rPr>
-              <w:t>one to one</w:t>
-            </w:r>
-            <w:proofErr w:type="gramEnd"/>
-            <w:r>
-              <w:rPr>
-                <w:rFonts w:ascii="Tahoma" w:hAnsi="Tahoma" w:cs="Tahoma"/>
-                <w:bCs/>
-                <w:sz w:val="20"/>
-              </w:rPr>
-              <w:t xml:space="preserve"> conversation to enhance and individuals’ skills, knowledge or work performance.  Describe 2 techniques in coaching and mentoring that you will use with your team to support the members.</w:t>
+              <w:t>Coaching and mentoring are development approaches based on the use of one to one conversation to enhance and individuals’ skills, knowledge or work performance.  Describe 2 techniques in coaching and mentoring that you will use with your team to support the members.</w:t>
             </w:r>
           </w:p>
         </w:tc>
@@ -6016,25 +5860,7 @@
                 <w:bCs/>
                 <w:sz w:val="20"/>
               </w:rPr>
-              <w:t xml:space="preserve">Coaching is not about the coach, but rather about those that they are coaching.  Listen to their thoughts, needs and concerns.  Listen </w:t>
-            </w:r>
-            <w:proofErr w:type="gramStart"/>
-            <w:r>
-              <w:rPr>
-                <w:rFonts w:ascii="Tahoma" w:hAnsi="Tahoma" w:cs="Tahoma"/>
-                <w:bCs/>
-                <w:sz w:val="20"/>
-              </w:rPr>
-              <w:t>in order to</w:t>
-            </w:r>
-            <w:proofErr w:type="gramEnd"/>
-            <w:r>
-              <w:rPr>
-                <w:rFonts w:ascii="Tahoma" w:hAnsi="Tahoma" w:cs="Tahoma"/>
-                <w:bCs/>
-                <w:sz w:val="20"/>
-              </w:rPr>
-              <w:t>:</w:t>
+              <w:t>Coaching is not about the coach, but rather about those that they are coaching.  Listen to their thoughts, needs and concerns.  Listen in order to:</w:t>
             </w:r>
           </w:p>
           <w:p>
@@ -6059,25 +5885,7 @@
                 <w:bCs/>
                 <w:sz w:val="20"/>
               </w:rPr>
-              <w:t xml:space="preserve">note key points which you can summarise for your </w:t>
-            </w:r>
-            <w:proofErr w:type="spellStart"/>
-            <w:r>
-              <w:rPr>
-                <w:rFonts w:ascii="Tahoma" w:hAnsi="Tahoma" w:cs="Tahoma"/>
-                <w:bCs/>
-                <w:sz w:val="20"/>
-              </w:rPr>
-              <w:t>coachee</w:t>
-            </w:r>
-            <w:proofErr w:type="spellEnd"/>
-            <w:r>
-              <w:rPr>
-                <w:rFonts w:ascii="Tahoma" w:hAnsi="Tahoma" w:cs="Tahoma"/>
-                <w:bCs/>
-                <w:sz w:val="20"/>
-              </w:rPr>
-              <w:t xml:space="preserve"> to help maintain clarity</w:t>
+              <w:t>note key points which you can summarise for your coachee to help maintain clarity</w:t>
             </w:r>
           </w:p>
           <w:p>
@@ -6127,25 +5935,7 @@
                 <w:bCs/>
                 <w:sz w:val="20"/>
               </w:rPr>
-              <w:t xml:space="preserve">note the way your </w:t>
-            </w:r>
-            <w:proofErr w:type="spellStart"/>
-            <w:r>
-              <w:rPr>
-                <w:rFonts w:ascii="Tahoma" w:hAnsi="Tahoma" w:cs="Tahoma"/>
-                <w:bCs/>
-                <w:sz w:val="20"/>
-              </w:rPr>
-              <w:t>coachee</w:t>
-            </w:r>
-            <w:proofErr w:type="spellEnd"/>
-            <w:r>
-              <w:rPr>
-                <w:rFonts w:ascii="Tahoma" w:hAnsi="Tahoma" w:cs="Tahoma"/>
-                <w:bCs/>
-                <w:sz w:val="20"/>
-              </w:rPr>
-              <w:t xml:space="preserve"> responds to determine any underlying issues through further questioning.</w:t>
+              <w:t>note the way your coachee responds to determine any underlying issues through further questioning.</w:t>
             </w:r>
           </w:p>
           <w:p>
@@ -6564,63 +6354,7 @@
                 <w:bCs/>
                 <w:sz w:val="20"/>
               </w:rPr>
-              <w:t xml:space="preserve">How would you handle a potential risk or safety hazard to ensure that it did not </w:t>
-            </w:r>
-            <w:proofErr w:type="spellStart"/>
-            <w:proofErr w:type="gramStart"/>
-            <w:r>
-              <w:rPr>
-                <w:rFonts w:ascii="Tahoma" w:hAnsi="Tahoma" w:cs="Tahoma"/>
-                <w:bCs/>
-                <w:sz w:val="20"/>
-              </w:rPr>
-              <w:t>effect</w:t>
-            </w:r>
-            <w:proofErr w:type="spellEnd"/>
-            <w:proofErr w:type="gramEnd"/>
-            <w:r>
-              <w:rPr>
-                <w:rFonts w:ascii="Tahoma" w:hAnsi="Tahoma" w:cs="Tahoma"/>
-                <w:bCs/>
-                <w:sz w:val="20"/>
-              </w:rPr>
-              <w:t xml:space="preserve"> the </w:t>
-            </w:r>
-            <w:proofErr w:type="spellStart"/>
-            <w:r>
-              <w:rPr>
-                <w:rFonts w:ascii="Tahoma" w:hAnsi="Tahoma" w:cs="Tahoma"/>
-                <w:bCs/>
-                <w:sz w:val="20"/>
-              </w:rPr>
-              <w:t>teams</w:t>
-            </w:r>
-            <w:proofErr w:type="spellEnd"/>
-            <w:r>
-              <w:rPr>
-                <w:rFonts w:ascii="Tahoma" w:hAnsi="Tahoma" w:cs="Tahoma"/>
-                <w:bCs/>
-                <w:sz w:val="20"/>
-              </w:rPr>
-              <w:t xml:space="preserve"> performance?  Provide an example of the risk (</w:t>
-            </w:r>
-            <w:proofErr w:type="spellStart"/>
-            <w:r>
-              <w:rPr>
-                <w:rFonts w:ascii="Tahoma" w:hAnsi="Tahoma" w:cs="Tahoma"/>
-                <w:bCs/>
-                <w:sz w:val="20"/>
-              </w:rPr>
-              <w:t>eg</w:t>
-            </w:r>
-            <w:proofErr w:type="spellEnd"/>
-            <w:r>
-              <w:rPr>
-                <w:rFonts w:ascii="Tahoma" w:hAnsi="Tahoma" w:cs="Tahoma"/>
-                <w:bCs/>
-                <w:sz w:val="20"/>
-              </w:rPr>
-              <w:t>, second wave of COVID) and the strategy that you would implement.</w:t>
+              <w:t>How would you handle a potential risk or safety hazard to ensure that it did not effect the teams performance?  Provide an example of the risk (eg, second wave of COVID) and the strategy that you would implement.</w:t>
             </w:r>
           </w:p>
           <w:p>
@@ -7012,25 +6746,7 @@
                 <w:bCs/>
                 <w:sz w:val="20"/>
               </w:rPr>
-              <w:t xml:space="preserve">Needs to drive everything. Start at the top of the list and begin allocating work from there. That list should be based on the team’s and the organization’s goals. This </w:t>
-            </w:r>
-            <w:proofErr w:type="gramStart"/>
-            <w:r>
-              <w:rPr>
-                <w:rFonts w:ascii="Tahoma" w:hAnsi="Tahoma" w:cs="Tahoma"/>
-                <w:bCs/>
-                <w:sz w:val="20"/>
-              </w:rPr>
-              <w:t>has to</w:t>
-            </w:r>
-            <w:proofErr w:type="gramEnd"/>
-            <w:r>
-              <w:rPr>
-                <w:rFonts w:ascii="Tahoma" w:hAnsi="Tahoma" w:cs="Tahoma"/>
-                <w:bCs/>
-                <w:sz w:val="20"/>
-              </w:rPr>
-              <w:t xml:space="preserve"> be the first consideration in terms of how you distribute work. If a project is a top priority and somebody is available to do that work, they should be tasked with that work.</w:t>
+              <w:t>Needs to drive everything. Start at the top of the list and begin allocating work from there. That list should be based on the team’s and the organization’s goals. This has to be the first consideration in terms of how you distribute work. If a project is a top priority and somebody is available to do that work, they should be tasked with that work.</w:t>
             </w:r>
           </w:p>
           <w:p>
@@ -7066,43 +6782,7 @@
                 <w:bCs/>
                 <w:sz w:val="20"/>
               </w:rPr>
-              <w:t xml:space="preserve">Evaluate the skill set of the people who you’re thinking about distributing the work to. If they have the right skill set, you’re going to get a </w:t>
-            </w:r>
-            <w:proofErr w:type="gramStart"/>
-            <w:r>
-              <w:rPr>
-                <w:rFonts w:ascii="Tahoma" w:hAnsi="Tahoma" w:cs="Tahoma"/>
-                <w:bCs/>
-                <w:sz w:val="20"/>
-              </w:rPr>
-              <w:t>high quality</w:t>
-            </w:r>
-            <w:proofErr w:type="gramEnd"/>
-            <w:r>
-              <w:rPr>
-                <w:rFonts w:ascii="Tahoma" w:hAnsi="Tahoma" w:cs="Tahoma"/>
-                <w:bCs/>
-                <w:sz w:val="20"/>
-              </w:rPr>
-              <w:t xml:space="preserve"> result. The </w:t>
-            </w:r>
-            <w:proofErr w:type="gramStart"/>
-            <w:r>
-              <w:rPr>
-                <w:rFonts w:ascii="Tahoma" w:hAnsi="Tahoma" w:cs="Tahoma"/>
-                <w:bCs/>
-                <w:sz w:val="20"/>
-              </w:rPr>
-              <w:t>end product</w:t>
-            </w:r>
-            <w:proofErr w:type="gramEnd"/>
-            <w:r>
-              <w:rPr>
-                <w:rFonts w:ascii="Tahoma" w:hAnsi="Tahoma" w:cs="Tahoma"/>
-                <w:bCs/>
-                <w:sz w:val="20"/>
-              </w:rPr>
-              <w:t xml:space="preserve"> will be something that meets your customer’s needs. This also reduces the likelihood of people failing because you’re not giving them work that they don’t have the skill set to perform. You’re giving them something they can be successful with.</w:t>
+              <w:t>Evaluate the skill set of the people who you’re thinking about distributing the work to. If they have the right skill set, you’re going to get a high quality result. The end product will be something that meets your customer’s needs. This also reduces the likelihood of people failing because you’re not giving them work that they don’t have the skill set to perform. You’re giving them something they can be successful with.</w:t>
             </w:r>
           </w:p>
           <w:p>
@@ -7230,23 +6910,7 @@
                 <w:rFonts w:ascii="Tahoma" w:hAnsi="Tahoma" w:cs="Tahoma"/>
                 <w:sz w:val="20"/>
               </w:rPr>
-              <w:t xml:space="preserve">Speak slowly – Modulating your pace will </w:t>
-            </w:r>
-            <w:proofErr w:type="spellStart"/>
-            <w:r>
-              <w:rPr>
-                <w:rFonts w:ascii="Tahoma" w:hAnsi="Tahoma" w:cs="Tahoma"/>
-                <w:sz w:val="20"/>
-              </w:rPr>
-              <w:t>hep</w:t>
-            </w:r>
-            <w:proofErr w:type="spellEnd"/>
-            <w:r>
-              <w:rPr>
-                <w:rFonts w:ascii="Tahoma" w:hAnsi="Tahoma" w:cs="Tahoma"/>
-                <w:sz w:val="20"/>
-              </w:rPr>
-              <w:t xml:space="preserve"> as will speaking clearly and pronouncing your words properly.</w:t>
+              <w:t>Speak slowly – Modulating your pace will hep as will speaking clearly and pronouncing your words properly.</w:t>
             </w:r>
           </w:p>
           <w:p>
@@ -8258,15 +7922,7 @@
         <w:t>.</w:t>
       </w:r>
       <w:r>
-        <w:t xml:space="preserve"> (</w:t>
-      </w:r>
-      <w:proofErr w:type="gramStart"/>
-      <w:r>
-        <w:t>refer</w:t>
-      </w:r>
-      <w:proofErr w:type="gramEnd"/>
-      <w:r>
-        <w:t xml:space="preserve"> </w:t>
+        <w:t xml:space="preserve"> (refer </w:t>
       </w:r>
       <w:r>
         <w:t>http://www.citems.com.au/</w:t>
@@ -8381,7 +8037,8 @@
       </w:tblPr>
       <w:tblGrid>
         <w:gridCol w:w="1980"/>
-        <w:gridCol w:w="5245"/>
+        <w:gridCol w:w="5215"/>
+        <w:gridCol w:w="30"/>
         <w:gridCol w:w="850"/>
         <w:gridCol w:w="425"/>
         <w:gridCol w:w="1134"/>
@@ -8393,7 +8050,7 @@
         <w:tc>
           <w:tcPr>
             <w:tcW w:w="9634" w:type="dxa"/>
-            <w:gridSpan w:val="5"/>
+            <w:gridSpan w:val="6"/>
             <w:shd w:val="clear" w:color="auto" w:fill="1F3864" w:themeFill="accent5" w:themeFillShade="80"/>
           </w:tcPr>
           <w:p>
@@ -8443,6 +8100,7 @@
         <w:tc>
           <w:tcPr>
             <w:tcW w:w="5245" w:type="dxa"/>
+            <w:gridSpan w:val="2"/>
             <w:tcBorders>
               <w:bottom w:val="single" w:sz="4" w:space="0" w:color="auto"/>
             </w:tcBorders>
@@ -8506,7 +8164,7 @@
         <w:tc>
           <w:tcPr>
             <w:tcW w:w="9634" w:type="dxa"/>
-            <w:gridSpan w:val="5"/>
+            <w:gridSpan w:val="6"/>
             <w:tcBorders>
               <w:top w:val="single" w:sz="4" w:space="0" w:color="auto"/>
               <w:left w:val="single" w:sz="4" w:space="0" w:color="auto"/>
@@ -8556,12 +8214,31 @@
         </w:tc>
         <w:tc>
           <w:tcPr>
-            <w:tcW w:w="6520" w:type="dxa"/>
+            <w:tcW w:w="5215" w:type="dxa"/>
+            <w:tcBorders>
+              <w:top w:val="single" w:sz="4" w:space="0" w:color="auto"/>
+              <w:left w:val="single" w:sz="4" w:space="0" w:color="auto"/>
+              <w:right w:val="single" w:sz="4" w:space="0" w:color="auto"/>
+            </w:tcBorders>
+            <w:shd w:val="clear" w:color="auto" w:fill="1F3864" w:themeFill="accent5" w:themeFillShade="80"/>
+            <w:vAlign w:val="center"/>
+          </w:tcPr>
+          <w:p>
+            <w:pPr>
+              <w:spacing w:after="0"/>
+            </w:pPr>
+            <w:r>
+              <w:t>Description</w:t>
+            </w:r>
+          </w:p>
+        </w:tc>
+        <w:tc>
+          <w:tcPr>
+            <w:tcW w:w="1305" w:type="dxa"/>
             <w:gridSpan w:val="3"/>
             <w:tcBorders>
               <w:top w:val="single" w:sz="4" w:space="0" w:color="auto"/>
               <w:left w:val="single" w:sz="4" w:space="0" w:color="auto"/>
-              <w:bottom w:val="single" w:sz="4" w:space="0" w:color="auto"/>
               <w:right w:val="single" w:sz="4" w:space="0" w:color="auto"/>
             </w:tcBorders>
             <w:shd w:val="clear" w:color="auto" w:fill="1F3864" w:themeFill="accent5" w:themeFillShade="80"/>
@@ -8572,7 +8249,7 @@
               <w:spacing w:after="0"/>
             </w:pPr>
             <w:r>
-              <w:t>Description</w:t>
+              <w:t>Figure</w:t>
             </w:r>
           </w:p>
         </w:tc>
@@ -8629,12 +8306,34 @@
         </w:tc>
         <w:tc>
           <w:tcPr>
-            <w:tcW w:w="6520" w:type="dxa"/>
+            <w:tcW w:w="5215" w:type="dxa"/>
+            <w:vMerge w:val="restart"/>
+            <w:tcBorders>
+              <w:left w:val="single" w:sz="4" w:space="0" w:color="auto"/>
+              <w:right w:val="single" w:sz="4" w:space="0" w:color="auto"/>
+            </w:tcBorders>
+            <w:shd w:val="clear" w:color="auto" w:fill="auto"/>
+            <w:vAlign w:val="center"/>
+          </w:tcPr>
+          <w:p>
+            <w:pPr>
+              <w:tabs>
+                <w:tab w:val="left" w:pos="497"/>
+              </w:tabs>
+              <w:spacing w:after="0"/>
+              <w:rPr>
+                <w:sz w:val="20"/>
+                <w:szCs w:val="20"/>
+              </w:rPr>
+            </w:pPr>
+          </w:p>
+        </w:tc>
+        <w:tc>
+          <w:tcPr>
+            <w:tcW w:w="1305" w:type="dxa"/>
             <w:gridSpan w:val="3"/>
             <w:tcBorders>
-              <w:top w:val="single" w:sz="4" w:space="0" w:color="auto"/>
               <w:left w:val="single" w:sz="4" w:space="0" w:color="auto"/>
-              <w:bottom w:val="single" w:sz="4" w:space="0" w:color="auto"/>
               <w:right w:val="single" w:sz="4" w:space="0" w:color="auto"/>
             </w:tcBorders>
             <w:shd w:val="clear" w:color="auto" w:fill="auto"/>
@@ -8710,12 +8409,34 @@
         </w:tc>
         <w:tc>
           <w:tcPr>
-            <w:tcW w:w="6520" w:type="dxa"/>
+            <w:tcW w:w="5215" w:type="dxa"/>
+            <w:vMerge/>
+            <w:tcBorders>
+              <w:left w:val="single" w:sz="4" w:space="0" w:color="auto"/>
+              <w:right w:val="single" w:sz="4" w:space="0" w:color="auto"/>
+            </w:tcBorders>
+            <w:shd w:val="clear" w:color="auto" w:fill="auto"/>
+            <w:vAlign w:val="center"/>
+          </w:tcPr>
+          <w:p>
+            <w:pPr>
+              <w:tabs>
+                <w:tab w:val="left" w:pos="497"/>
+              </w:tabs>
+              <w:spacing w:after="0"/>
+              <w:rPr>
+                <w:sz w:val="20"/>
+                <w:szCs w:val="20"/>
+              </w:rPr>
+            </w:pPr>
+          </w:p>
+        </w:tc>
+        <w:tc>
+          <w:tcPr>
+            <w:tcW w:w="1305" w:type="dxa"/>
             <w:gridSpan w:val="3"/>
             <w:tcBorders>
-              <w:top w:val="single" w:sz="4" w:space="0" w:color="auto"/>
               <w:left w:val="single" w:sz="4" w:space="0" w:color="auto"/>
-              <w:bottom w:val="single" w:sz="4" w:space="0" w:color="auto"/>
               <w:right w:val="single" w:sz="4" w:space="0" w:color="auto"/>
             </w:tcBorders>
             <w:shd w:val="clear" w:color="auto" w:fill="auto"/>
@@ -8791,12 +8512,34 @@
         </w:tc>
         <w:tc>
           <w:tcPr>
-            <w:tcW w:w="6520" w:type="dxa"/>
+            <w:tcW w:w="5215" w:type="dxa"/>
+            <w:vMerge/>
+            <w:tcBorders>
+              <w:left w:val="single" w:sz="4" w:space="0" w:color="auto"/>
+              <w:right w:val="single" w:sz="4" w:space="0" w:color="auto"/>
+            </w:tcBorders>
+            <w:shd w:val="clear" w:color="auto" w:fill="auto"/>
+            <w:vAlign w:val="center"/>
+          </w:tcPr>
+          <w:p>
+            <w:pPr>
+              <w:tabs>
+                <w:tab w:val="left" w:pos="497"/>
+              </w:tabs>
+              <w:spacing w:after="0"/>
+              <w:rPr>
+                <w:sz w:val="20"/>
+                <w:szCs w:val="20"/>
+              </w:rPr>
+            </w:pPr>
+          </w:p>
+        </w:tc>
+        <w:tc>
+          <w:tcPr>
+            <w:tcW w:w="1305" w:type="dxa"/>
             <w:gridSpan w:val="3"/>
             <w:tcBorders>
-              <w:top w:val="single" w:sz="4" w:space="0" w:color="auto"/>
               <w:left w:val="single" w:sz="4" w:space="0" w:color="auto"/>
-              <w:bottom w:val="single" w:sz="4" w:space="0" w:color="auto"/>
               <w:right w:val="single" w:sz="4" w:space="0" w:color="auto"/>
             </w:tcBorders>
             <w:shd w:val="clear" w:color="auto" w:fill="auto"/>
@@ -8872,12 +8615,34 @@
         </w:tc>
         <w:tc>
           <w:tcPr>
-            <w:tcW w:w="6520" w:type="dxa"/>
+            <w:tcW w:w="5215" w:type="dxa"/>
+            <w:vMerge w:val="restart"/>
+            <w:tcBorders>
+              <w:left w:val="single" w:sz="4" w:space="0" w:color="auto"/>
+              <w:right w:val="single" w:sz="4" w:space="0" w:color="auto"/>
+            </w:tcBorders>
+            <w:shd w:val="clear" w:color="auto" w:fill="auto"/>
+            <w:vAlign w:val="center"/>
+          </w:tcPr>
+          <w:p>
+            <w:pPr>
+              <w:tabs>
+                <w:tab w:val="left" w:pos="497"/>
+              </w:tabs>
+              <w:spacing w:after="0"/>
+              <w:rPr>
+                <w:sz w:val="20"/>
+                <w:szCs w:val="20"/>
+              </w:rPr>
+            </w:pPr>
+          </w:p>
+        </w:tc>
+        <w:tc>
+          <w:tcPr>
+            <w:tcW w:w="1305" w:type="dxa"/>
             <w:gridSpan w:val="3"/>
             <w:tcBorders>
-              <w:top w:val="single" w:sz="4" w:space="0" w:color="auto"/>
               <w:left w:val="single" w:sz="4" w:space="0" w:color="auto"/>
-              <w:bottom w:val="single" w:sz="4" w:space="0" w:color="auto"/>
               <w:right w:val="single" w:sz="4" w:space="0" w:color="auto"/>
             </w:tcBorders>
             <w:shd w:val="clear" w:color="auto" w:fill="auto"/>
@@ -8953,10 +8718,33 @@
         </w:tc>
         <w:tc>
           <w:tcPr>
-            <w:tcW w:w="6520" w:type="dxa"/>
+            <w:tcW w:w="5215" w:type="dxa"/>
+            <w:vMerge/>
+            <w:tcBorders>
+              <w:left w:val="single" w:sz="4" w:space="0" w:color="auto"/>
+              <w:right w:val="single" w:sz="4" w:space="0" w:color="auto"/>
+            </w:tcBorders>
+            <w:shd w:val="clear" w:color="auto" w:fill="auto"/>
+            <w:vAlign w:val="center"/>
+          </w:tcPr>
+          <w:p>
+            <w:pPr>
+              <w:tabs>
+                <w:tab w:val="left" w:pos="497"/>
+              </w:tabs>
+              <w:spacing w:after="0"/>
+              <w:rPr>
+                <w:sz w:val="20"/>
+                <w:szCs w:val="20"/>
+              </w:rPr>
+            </w:pPr>
+          </w:p>
+        </w:tc>
+        <w:tc>
+          <w:tcPr>
+            <w:tcW w:w="1305" w:type="dxa"/>
             <w:gridSpan w:val="3"/>
             <w:tcBorders>
-              <w:top w:val="single" w:sz="4" w:space="0" w:color="auto"/>
               <w:left w:val="single" w:sz="4" w:space="0" w:color="auto"/>
               <w:bottom w:val="single" w:sz="4" w:space="0" w:color="auto"/>
               <w:right w:val="single" w:sz="4" w:space="0" w:color="auto"/>
@@ -9009,8 +8797,426 @@
         </w:trPr>
         <w:tc>
           <w:tcPr>
+            <w:tcW w:w="1980" w:type="dxa"/>
+            <w:tcBorders>
+              <w:top w:val="single" w:sz="4" w:space="0" w:color="auto"/>
+              <w:left w:val="single" w:sz="4" w:space="0" w:color="auto"/>
+              <w:bottom w:val="single" w:sz="4" w:space="0" w:color="auto"/>
+              <w:right w:val="single" w:sz="4" w:space="0" w:color="auto"/>
+            </w:tcBorders>
+            <w:shd w:val="clear" w:color="auto" w:fill="auto"/>
+            <w:vAlign w:val="center"/>
+          </w:tcPr>
+          <w:p>
+            <w:pPr>
+              <w:tabs>
+                <w:tab w:val="left" w:pos="497"/>
+              </w:tabs>
+              <w:spacing w:after="0"/>
+              <w:rPr>
+                <w:sz w:val="20"/>
+                <w:szCs w:val="20"/>
+              </w:rPr>
+            </w:pPr>
+          </w:p>
+        </w:tc>
+        <w:tc>
+          <w:tcPr>
+            <w:tcW w:w="5215" w:type="dxa"/>
+            <w:vMerge/>
+            <w:tcBorders>
+              <w:left w:val="single" w:sz="4" w:space="0" w:color="auto"/>
+              <w:bottom w:val="single" w:sz="4" w:space="0" w:color="auto"/>
+              <w:right w:val="single" w:sz="4" w:space="0" w:color="auto"/>
+            </w:tcBorders>
+            <w:shd w:val="clear" w:color="auto" w:fill="auto"/>
+            <w:vAlign w:val="center"/>
+          </w:tcPr>
+          <w:p>
+            <w:pPr>
+              <w:tabs>
+                <w:tab w:val="left" w:pos="497"/>
+              </w:tabs>
+              <w:spacing w:after="0"/>
+              <w:rPr>
+                <w:sz w:val="20"/>
+                <w:szCs w:val="20"/>
+              </w:rPr>
+            </w:pPr>
+          </w:p>
+        </w:tc>
+        <w:tc>
+          <w:tcPr>
+            <w:tcW w:w="1305" w:type="dxa"/>
+            <w:gridSpan w:val="3"/>
+            <w:tcBorders>
+              <w:left w:val="single" w:sz="4" w:space="0" w:color="auto"/>
+              <w:bottom w:val="single" w:sz="4" w:space="0" w:color="auto"/>
+              <w:right w:val="single" w:sz="4" w:space="0" w:color="auto"/>
+            </w:tcBorders>
+            <w:shd w:val="clear" w:color="auto" w:fill="auto"/>
+            <w:vAlign w:val="center"/>
+          </w:tcPr>
+          <w:p>
+            <w:pPr>
+              <w:tabs>
+                <w:tab w:val="left" w:pos="497"/>
+              </w:tabs>
+              <w:spacing w:after="0"/>
+              <w:rPr>
+                <w:sz w:val="20"/>
+                <w:szCs w:val="20"/>
+              </w:rPr>
+            </w:pPr>
+          </w:p>
+        </w:tc>
+        <w:tc>
+          <w:tcPr>
+            <w:tcW w:w="1134" w:type="dxa"/>
+            <w:tcBorders>
+              <w:top w:val="single" w:sz="4" w:space="0" w:color="auto"/>
+              <w:left w:val="single" w:sz="4" w:space="0" w:color="auto"/>
+              <w:bottom w:val="single" w:sz="4" w:space="0" w:color="auto"/>
+              <w:right w:val="single" w:sz="4" w:space="0" w:color="auto"/>
+            </w:tcBorders>
+            <w:shd w:val="clear" w:color="auto" w:fill="auto"/>
+            <w:vAlign w:val="center"/>
+          </w:tcPr>
+          <w:p>
+            <w:pPr>
+              <w:tabs>
+                <w:tab w:val="left" w:pos="497"/>
+              </w:tabs>
+              <w:spacing w:after="0"/>
+              <w:rPr>
+                <w:sz w:val="20"/>
+                <w:szCs w:val="20"/>
+              </w:rPr>
+            </w:pPr>
+          </w:p>
+        </w:tc>
+      </w:tr>
+      <w:tr>
+        <w:trPr>
+          <w:trHeight w:val="456"/>
+        </w:trPr>
+        <w:tc>
+          <w:tcPr>
+            <w:tcW w:w="1980" w:type="dxa"/>
+            <w:tcBorders>
+              <w:top w:val="single" w:sz="4" w:space="0" w:color="auto"/>
+              <w:left w:val="single" w:sz="4" w:space="0" w:color="auto"/>
+              <w:bottom w:val="single" w:sz="4" w:space="0" w:color="auto"/>
+              <w:right w:val="single" w:sz="4" w:space="0" w:color="auto"/>
+            </w:tcBorders>
+            <w:shd w:val="clear" w:color="auto" w:fill="auto"/>
+            <w:vAlign w:val="center"/>
+          </w:tcPr>
+          <w:p>
+            <w:pPr>
+              <w:tabs>
+                <w:tab w:val="left" w:pos="497"/>
+              </w:tabs>
+              <w:spacing w:after="0"/>
+              <w:rPr>
+                <w:sz w:val="20"/>
+                <w:szCs w:val="20"/>
+              </w:rPr>
+            </w:pPr>
+          </w:p>
+        </w:tc>
+        <w:tc>
+          <w:tcPr>
+            <w:tcW w:w="5215" w:type="dxa"/>
+            <w:vMerge w:val="restart"/>
+            <w:tcBorders>
+              <w:left w:val="single" w:sz="4" w:space="0" w:color="auto"/>
+              <w:right w:val="single" w:sz="4" w:space="0" w:color="auto"/>
+            </w:tcBorders>
+            <w:shd w:val="clear" w:color="auto" w:fill="auto"/>
+            <w:vAlign w:val="center"/>
+          </w:tcPr>
+          <w:p>
+            <w:pPr>
+              <w:tabs>
+                <w:tab w:val="left" w:pos="497"/>
+              </w:tabs>
+              <w:spacing w:after="0"/>
+              <w:rPr>
+                <w:sz w:val="20"/>
+                <w:szCs w:val="20"/>
+              </w:rPr>
+            </w:pPr>
+          </w:p>
+        </w:tc>
+        <w:tc>
+          <w:tcPr>
+            <w:tcW w:w="1305" w:type="dxa"/>
+            <w:gridSpan w:val="3"/>
+            <w:tcBorders>
+              <w:left w:val="single" w:sz="4" w:space="0" w:color="auto"/>
+              <w:bottom w:val="single" w:sz="4" w:space="0" w:color="auto"/>
+              <w:right w:val="single" w:sz="4" w:space="0" w:color="auto"/>
+            </w:tcBorders>
+            <w:shd w:val="clear" w:color="auto" w:fill="auto"/>
+            <w:vAlign w:val="center"/>
+          </w:tcPr>
+          <w:p>
+            <w:pPr>
+              <w:tabs>
+                <w:tab w:val="left" w:pos="497"/>
+              </w:tabs>
+              <w:spacing w:after="0"/>
+              <w:rPr>
+                <w:sz w:val="20"/>
+                <w:szCs w:val="20"/>
+              </w:rPr>
+            </w:pPr>
+          </w:p>
+        </w:tc>
+        <w:tc>
+          <w:tcPr>
+            <w:tcW w:w="1134" w:type="dxa"/>
+            <w:tcBorders>
+              <w:top w:val="single" w:sz="4" w:space="0" w:color="auto"/>
+              <w:left w:val="single" w:sz="4" w:space="0" w:color="auto"/>
+              <w:bottom w:val="single" w:sz="4" w:space="0" w:color="auto"/>
+              <w:right w:val="single" w:sz="4" w:space="0" w:color="auto"/>
+            </w:tcBorders>
+            <w:shd w:val="clear" w:color="auto" w:fill="auto"/>
+            <w:vAlign w:val="center"/>
+          </w:tcPr>
+          <w:p>
+            <w:pPr>
+              <w:tabs>
+                <w:tab w:val="left" w:pos="497"/>
+              </w:tabs>
+              <w:spacing w:after="0"/>
+              <w:rPr>
+                <w:sz w:val="20"/>
+                <w:szCs w:val="20"/>
+              </w:rPr>
+            </w:pPr>
+          </w:p>
+        </w:tc>
+      </w:tr>
+      <w:tr>
+        <w:trPr>
+          <w:trHeight w:val="456"/>
+        </w:trPr>
+        <w:tc>
+          <w:tcPr>
+            <w:tcW w:w="1980" w:type="dxa"/>
+            <w:tcBorders>
+              <w:top w:val="single" w:sz="4" w:space="0" w:color="auto"/>
+              <w:left w:val="single" w:sz="4" w:space="0" w:color="auto"/>
+              <w:bottom w:val="single" w:sz="4" w:space="0" w:color="auto"/>
+              <w:right w:val="single" w:sz="4" w:space="0" w:color="auto"/>
+            </w:tcBorders>
+            <w:shd w:val="clear" w:color="auto" w:fill="auto"/>
+            <w:vAlign w:val="center"/>
+          </w:tcPr>
+          <w:p>
+            <w:pPr>
+              <w:tabs>
+                <w:tab w:val="left" w:pos="497"/>
+              </w:tabs>
+              <w:spacing w:after="0"/>
+              <w:rPr>
+                <w:sz w:val="20"/>
+                <w:szCs w:val="20"/>
+              </w:rPr>
+            </w:pPr>
+          </w:p>
+        </w:tc>
+        <w:tc>
+          <w:tcPr>
+            <w:tcW w:w="5215" w:type="dxa"/>
+            <w:vMerge/>
+            <w:tcBorders>
+              <w:left w:val="single" w:sz="4" w:space="0" w:color="auto"/>
+              <w:right w:val="single" w:sz="4" w:space="0" w:color="auto"/>
+            </w:tcBorders>
+            <w:shd w:val="clear" w:color="auto" w:fill="auto"/>
+            <w:vAlign w:val="center"/>
+          </w:tcPr>
+          <w:p>
+            <w:pPr>
+              <w:tabs>
+                <w:tab w:val="left" w:pos="497"/>
+              </w:tabs>
+              <w:spacing w:after="0"/>
+              <w:rPr>
+                <w:sz w:val="20"/>
+                <w:szCs w:val="20"/>
+              </w:rPr>
+            </w:pPr>
+          </w:p>
+        </w:tc>
+        <w:tc>
+          <w:tcPr>
+            <w:tcW w:w="1305" w:type="dxa"/>
+            <w:gridSpan w:val="3"/>
+            <w:tcBorders>
+              <w:left w:val="single" w:sz="4" w:space="0" w:color="auto"/>
+              <w:bottom w:val="single" w:sz="4" w:space="0" w:color="auto"/>
+              <w:right w:val="single" w:sz="4" w:space="0" w:color="auto"/>
+            </w:tcBorders>
+            <w:shd w:val="clear" w:color="auto" w:fill="auto"/>
+            <w:vAlign w:val="center"/>
+          </w:tcPr>
+          <w:p>
+            <w:pPr>
+              <w:tabs>
+                <w:tab w:val="left" w:pos="497"/>
+              </w:tabs>
+              <w:spacing w:after="0"/>
+              <w:rPr>
+                <w:sz w:val="20"/>
+                <w:szCs w:val="20"/>
+              </w:rPr>
+            </w:pPr>
+          </w:p>
+        </w:tc>
+        <w:tc>
+          <w:tcPr>
+            <w:tcW w:w="1134" w:type="dxa"/>
+            <w:tcBorders>
+              <w:top w:val="single" w:sz="4" w:space="0" w:color="auto"/>
+              <w:left w:val="single" w:sz="4" w:space="0" w:color="auto"/>
+              <w:bottom w:val="single" w:sz="4" w:space="0" w:color="auto"/>
+              <w:right w:val="single" w:sz="4" w:space="0" w:color="auto"/>
+            </w:tcBorders>
+            <w:shd w:val="clear" w:color="auto" w:fill="auto"/>
+            <w:vAlign w:val="center"/>
+          </w:tcPr>
+          <w:p>
+            <w:pPr>
+              <w:tabs>
+                <w:tab w:val="left" w:pos="497"/>
+              </w:tabs>
+              <w:spacing w:after="0"/>
+              <w:rPr>
+                <w:sz w:val="20"/>
+                <w:szCs w:val="20"/>
+              </w:rPr>
+            </w:pPr>
+          </w:p>
+        </w:tc>
+      </w:tr>
+      <w:tr>
+        <w:trPr>
+          <w:trHeight w:val="456"/>
+        </w:trPr>
+        <w:tc>
+          <w:tcPr>
+            <w:tcW w:w="1980" w:type="dxa"/>
+            <w:tcBorders>
+              <w:top w:val="single" w:sz="4" w:space="0" w:color="auto"/>
+              <w:left w:val="single" w:sz="4" w:space="0" w:color="auto"/>
+              <w:bottom w:val="single" w:sz="4" w:space="0" w:color="auto"/>
+              <w:right w:val="single" w:sz="4" w:space="0" w:color="auto"/>
+            </w:tcBorders>
+            <w:shd w:val="clear" w:color="auto" w:fill="auto"/>
+            <w:vAlign w:val="center"/>
+          </w:tcPr>
+          <w:p>
+            <w:pPr>
+              <w:tabs>
+                <w:tab w:val="left" w:pos="497"/>
+              </w:tabs>
+              <w:spacing w:after="0"/>
+              <w:rPr>
+                <w:sz w:val="20"/>
+                <w:szCs w:val="20"/>
+              </w:rPr>
+            </w:pPr>
+          </w:p>
+        </w:tc>
+        <w:tc>
+          <w:tcPr>
+            <w:tcW w:w="5215" w:type="dxa"/>
+            <w:vMerge/>
+            <w:tcBorders>
+              <w:left w:val="single" w:sz="4" w:space="0" w:color="auto"/>
+              <w:bottom w:val="single" w:sz="4" w:space="0" w:color="auto"/>
+              <w:right w:val="single" w:sz="4" w:space="0" w:color="auto"/>
+            </w:tcBorders>
+            <w:shd w:val="clear" w:color="auto" w:fill="auto"/>
+            <w:vAlign w:val="center"/>
+          </w:tcPr>
+          <w:p>
+            <w:pPr>
+              <w:tabs>
+                <w:tab w:val="left" w:pos="497"/>
+              </w:tabs>
+              <w:spacing w:after="0"/>
+              <w:rPr>
+                <w:sz w:val="20"/>
+                <w:szCs w:val="20"/>
+              </w:rPr>
+            </w:pPr>
+          </w:p>
+        </w:tc>
+        <w:tc>
+          <w:tcPr>
+            <w:tcW w:w="1305" w:type="dxa"/>
+            <w:gridSpan w:val="3"/>
+            <w:tcBorders>
+              <w:left w:val="single" w:sz="4" w:space="0" w:color="auto"/>
+              <w:bottom w:val="single" w:sz="4" w:space="0" w:color="auto"/>
+              <w:right w:val="single" w:sz="4" w:space="0" w:color="auto"/>
+            </w:tcBorders>
+            <w:shd w:val="clear" w:color="auto" w:fill="auto"/>
+            <w:vAlign w:val="center"/>
+          </w:tcPr>
+          <w:p>
+            <w:pPr>
+              <w:tabs>
+                <w:tab w:val="left" w:pos="497"/>
+              </w:tabs>
+              <w:spacing w:after="0"/>
+              <w:rPr>
+                <w:sz w:val="20"/>
+                <w:szCs w:val="20"/>
+              </w:rPr>
+            </w:pPr>
+          </w:p>
+        </w:tc>
+        <w:tc>
+          <w:tcPr>
+            <w:tcW w:w="1134" w:type="dxa"/>
+            <w:tcBorders>
+              <w:top w:val="single" w:sz="4" w:space="0" w:color="auto"/>
+              <w:left w:val="single" w:sz="4" w:space="0" w:color="auto"/>
+              <w:bottom w:val="single" w:sz="4" w:space="0" w:color="auto"/>
+              <w:right w:val="single" w:sz="4" w:space="0" w:color="auto"/>
+            </w:tcBorders>
+            <w:shd w:val="clear" w:color="auto" w:fill="auto"/>
+            <w:vAlign w:val="center"/>
+          </w:tcPr>
+          <w:p>
+            <w:pPr>
+              <w:tabs>
+                <w:tab w:val="left" w:pos="497"/>
+              </w:tabs>
+              <w:spacing w:after="0"/>
+              <w:rPr>
+                <w:sz w:val="20"/>
+                <w:szCs w:val="20"/>
+              </w:rPr>
+            </w:pPr>
+          </w:p>
+        </w:tc>
+      </w:tr>
+      <w:tr>
+        <w:trPr>
+          <w:trHeight w:val="456"/>
+        </w:trPr>
+        <w:tc>
+          <w:tcPr>
             <w:tcW w:w="9634" w:type="dxa"/>
-            <w:gridSpan w:val="5"/>
+            <w:gridSpan w:val="6"/>
             <w:tcBorders>
               <w:top w:val="single" w:sz="4" w:space="0" w:color="auto"/>
               <w:left w:val="single" w:sz="4" w:space="0" w:color="auto"/>
@@ -9061,7 +9267,7 @@
         <w:tc>
           <w:tcPr>
             <w:tcW w:w="6520" w:type="dxa"/>
-            <w:gridSpan w:val="3"/>
+            <w:gridSpan w:val="4"/>
             <w:tcBorders>
               <w:top w:val="single" w:sz="4" w:space="0" w:color="auto"/>
               <w:left w:val="single" w:sz="4" w:space="0" w:color="auto"/>
@@ -9134,7 +9340,7 @@
         <w:tc>
           <w:tcPr>
             <w:tcW w:w="6520" w:type="dxa"/>
-            <w:gridSpan w:val="3"/>
+            <w:gridSpan w:val="4"/>
             <w:tcBorders>
               <w:top w:val="single" w:sz="4" w:space="0" w:color="auto"/>
               <w:left w:val="single" w:sz="4" w:space="0" w:color="auto"/>
@@ -9215,7 +9421,7 @@
         <w:tc>
           <w:tcPr>
             <w:tcW w:w="6520" w:type="dxa"/>
-            <w:gridSpan w:val="3"/>
+            <w:gridSpan w:val="4"/>
             <w:tcBorders>
               <w:top w:val="single" w:sz="4" w:space="0" w:color="auto"/>
               <w:left w:val="single" w:sz="4" w:space="0" w:color="auto"/>
@@ -9296,7 +9502,7 @@
         <w:tc>
           <w:tcPr>
             <w:tcW w:w="6520" w:type="dxa"/>
-            <w:gridSpan w:val="3"/>
+            <w:gridSpan w:val="4"/>
             <w:tcBorders>
               <w:top w:val="single" w:sz="4" w:space="0" w:color="auto"/>
               <w:left w:val="single" w:sz="4" w:space="0" w:color="auto"/>
@@ -9377,7 +9583,7 @@
         <w:tc>
           <w:tcPr>
             <w:tcW w:w="6520" w:type="dxa"/>
-            <w:gridSpan w:val="3"/>
+            <w:gridSpan w:val="4"/>
             <w:tcBorders>
               <w:top w:val="single" w:sz="4" w:space="0" w:color="auto"/>
               <w:left w:val="single" w:sz="4" w:space="0" w:color="auto"/>
@@ -9458,7 +9664,7 @@
         <w:tc>
           <w:tcPr>
             <w:tcW w:w="6520" w:type="dxa"/>
-            <w:gridSpan w:val="3"/>
+            <w:gridSpan w:val="4"/>
             <w:tcBorders>
               <w:top w:val="single" w:sz="4" w:space="0" w:color="auto"/>
               <w:left w:val="single" w:sz="4" w:space="0" w:color="auto"/>
@@ -17163,25 +17369,16 @@
 </file>
 
 <file path=customXml/item1.xml><?xml version="1.0" encoding="utf-8"?>
-<?mso-contentType ?>
-<FormTemplates xmlns="http://schemas.microsoft.com/sharepoint/v3/contenttype/forms">
-  <Display>DocumentLibraryForm</Display>
-  <Edit>DocumentLibraryForm</Edit>
-  <New>DocumentLibraryForm</New>
-</FormTemplates>
-</file>
-
-<file path=customXml/item2.xml><?xml version="1.0" encoding="utf-8"?>
 <p:properties xmlns:p="http://schemas.microsoft.com/office/2006/metadata/properties" xmlns:xsi="http://www.w3.org/2001/XMLSchema-instance" xmlns:pc="http://schemas.microsoft.com/office/infopath/2007/PartnerControls">
   <documentManagement/>
 </p:properties>
 </file>
 
-<file path=customXml/item3.xml><?xml version="1.0" encoding="utf-8"?>
+<file path=customXml/item2.xml><?xml version="1.0" encoding="utf-8"?>
 <b:Sources xmlns:b="http://schemas.openxmlformats.org/officeDocument/2006/bibliography" xmlns="http://schemas.openxmlformats.org/officeDocument/2006/bibliography" SelectedStyle="\APASixthEditionOfficeOnline.xsl" StyleName="APA" Version="6"/>
 </file>
 
-<file path=customXml/item4.xml><?xml version="1.0" encoding="utf-8"?>
+<file path=customXml/item3.xml><?xml version="1.0" encoding="utf-8"?>
 <ct:contentTypeSchema xmlns:ct="http://schemas.microsoft.com/office/2006/metadata/contentType" xmlns:ma="http://schemas.microsoft.com/office/2006/metadata/properties/metaAttributes" ct:_="" ma:_="" ma:contentTypeName="Document" ma:contentTypeID="0x01010033E45C82FA6F1242BE0F0E8FD3AC3E42" ma:contentTypeVersion="12" ma:contentTypeDescription="Create a new document." ma:contentTypeScope="" ma:versionID="30540801b1b603089ef3c0001f4252d4">
   <xsd:schema xmlns:xsd="http://www.w3.org/2001/XMLSchema" xmlns:xs="http://www.w3.org/2001/XMLSchema" xmlns:p="http://schemas.microsoft.com/office/2006/metadata/properties" xmlns:ns3="8b07bbcc-12da-4100-93f1-9d8cf55f2d91" xmlns:ns4="63d80fdd-e085-4d40-a7ed-b240d1aa1699" targetNamespace="http://schemas.microsoft.com/office/2006/metadata/properties" ma:root="true" ma:fieldsID="669878f326e6a82dab07128741202fe0" ns3:_="" ns4:_="">
     <xsd:import namespace="8b07bbcc-12da-4100-93f1-9d8cf55f2d91"/>
@@ -17398,15 +17595,16 @@
 </ct:contentTypeSchema>
 </file>
 
-<file path=customXml/itemProps1.xml><?xml version="1.0" encoding="utf-8"?>
-<ds:datastoreItem xmlns:ds="http://schemas.openxmlformats.org/officeDocument/2006/customXml" ds:itemID="{A80EEEA6-436B-49D9-8C20-9336E244E8CE}">
-  <ds:schemaRefs>
-    <ds:schemaRef ds:uri="http://schemas.microsoft.com/sharepoint/v3/contenttype/forms"/>
-  </ds:schemaRefs>
-</ds:datastoreItem>
+<file path=customXml/item4.xml><?xml version="1.0" encoding="utf-8"?>
+<?mso-contentType ?>
+<FormTemplates xmlns="http://schemas.microsoft.com/sharepoint/v3/contenttype/forms">
+  <Display>DocumentLibraryForm</Display>
+  <Edit>DocumentLibraryForm</Edit>
+  <New>DocumentLibraryForm</New>
+</FormTemplates>
 </file>
 
-<file path=customXml/itemProps2.xml><?xml version="1.0" encoding="utf-8"?>
+<file path=customXml/itemProps1.xml><?xml version="1.0" encoding="utf-8"?>
 <ds:datastoreItem xmlns:ds="http://schemas.openxmlformats.org/officeDocument/2006/customXml" ds:itemID="{DE34826B-69CA-4F73-92F8-D6287CBB69AF}">
   <ds:schemaRefs>
     <ds:schemaRef ds:uri="http://schemas.microsoft.com/office/2006/metadata/properties"/>
@@ -17415,7 +17613,7 @@
 </ds:datastoreItem>
 </file>
 
-<file path=customXml/itemProps3.xml><?xml version="1.0" encoding="utf-8"?>
+<file path=customXml/itemProps2.xml><?xml version="1.0" encoding="utf-8"?>
 <ds:datastoreItem xmlns:ds="http://schemas.openxmlformats.org/officeDocument/2006/customXml" ds:itemID="{7880F664-6C5D-4B87-9345-78AEE8D018B7}">
   <ds:schemaRefs>
     <ds:schemaRef ds:uri="http://schemas.openxmlformats.org/officeDocument/2006/bibliography"/>
@@ -17423,7 +17621,7 @@
 </ds:datastoreItem>
 </file>
 
-<file path=customXml/itemProps4.xml><?xml version="1.0" encoding="utf-8"?>
+<file path=customXml/itemProps3.xml><?xml version="1.0" encoding="utf-8"?>
 <ds:datastoreItem xmlns:ds="http://schemas.openxmlformats.org/officeDocument/2006/customXml" ds:itemID="{7994E223-60DA-4A99-B37F-8BB056EE0767}">
   <ds:schemaRefs>
     <ds:schemaRef ds:uri="http://schemas.microsoft.com/office/2006/metadata/contentType"/>
@@ -17440,4 +17638,12 @@
     <ds:schemaRef ds:uri="http://schemas.microsoft.com/internal/obd"/>
   </ds:schemaRefs>
 </ds:datastoreItem>
+</file>
+
+<file path=customXml/itemProps4.xml><?xml version="1.0" encoding="utf-8"?>
+<ds:datastoreItem xmlns:ds="http://schemas.openxmlformats.org/officeDocument/2006/customXml" ds:itemID="{A80EEEA6-436B-49D9-8C20-9336E244E8CE}">
+  <ds:schemaRefs>
+    <ds:schemaRef ds:uri="http://schemas.microsoft.com/sharepoint/v3/contenttype/forms"/>
+  </ds:schemaRefs>
+</ds:datastoreItem>
 </file>
</xml_diff>